<commit_message>
clase 10 uso del Diseño elástico con max-width y flex-wrap
</commit_message>
<xml_diff>
--- a/notas curso.docx
+++ b/notas curso.docx
@@ -2,6 +2,137 @@
 <file path=word/document.xml><?xml version="1.0" encoding="utf-8"?>
 <w:document xmlns:wpc="http://schemas.microsoft.com/office/word/2010/wordprocessingCanvas" xmlns:mc="http://schemas.openxmlformats.org/markup-compatibility/2006" xmlns:o="urn:schemas-microsoft-com:office:office" xmlns:r="http://schemas.openxmlformats.org/officeDocument/2006/relationships" xmlns:m="http://schemas.openxmlformats.org/officeDocument/2006/math" xmlns:v="urn:schemas-microsoft-com:vml" xmlns:wp14="http://schemas.microsoft.com/office/word/2010/wordprocessingDrawing" xmlns:wp="http://schemas.openxmlformats.org/drawingml/2006/wordprocessingDrawing" xmlns:w10="urn:schemas-microsoft-com:office:word" xmlns:w="http://schemas.openxmlformats.org/wordprocessingml/2006/main" xmlns:w14="http://schemas.microsoft.com/office/word/2010/wordml" xmlns:w15="http://schemas.microsoft.com/office/word/2012/wordml" xmlns:wpg="http://schemas.microsoft.com/office/word/2010/wordprocessingGroup" xmlns:wpi="http://schemas.microsoft.com/office/word/2010/wordprocessingInk" xmlns:wne="http://schemas.microsoft.com/office/word/2006/wordml" xmlns:wps="http://schemas.microsoft.com/office/word/2010/wordprocessingShape" mc:Ignorable="w14 w15 wp14">
   <w:body>
+    <w:p>
+      <w:pPr>
+        <w:shd w:val="clear" w:color="auto" w:fill="F5F5F5"/>
+        <w:spacing w:after="0" w:line="240" w:lineRule="auto"/>
+        <w:outlineLvl w:val="0"/>
+        <w:rPr>
+          <w:rFonts w:ascii="cooper_hewittmedium" w:eastAsia="Times New Roman" w:hAnsi="cooper_hewittmedium" w:cs="Times New Roman"/>
+          <w:b/>
+          <w:bCs/>
+          <w:color w:val="1C3643"/>
+          <w:kern w:val="36"/>
+          <w:sz w:val="54"/>
+          <w:szCs w:val="54"/>
+          <w:lang w:eastAsia="es-ES"/>
+        </w:rPr>
+      </w:pPr>
+      <w:r>
+        <w:rPr>
+          <w:rFonts w:ascii="cooper_hewittmedium" w:eastAsia="Times New Roman" w:hAnsi="cooper_hewittmedium" w:cs="Times New Roman"/>
+          <w:b/>
+          <w:bCs/>
+          <w:color w:val="1C3643"/>
+          <w:kern w:val="36"/>
+          <w:sz w:val="54"/>
+          <w:szCs w:val="54"/>
+          <w:lang w:eastAsia="es-ES"/>
+        </w:rPr>
+        <w:t>Repositorio del curso</w:t>
+      </w:r>
+    </w:p>
+    <w:p>
+      <w:pPr>
+        <w:pStyle w:val="NormalWeb"/>
+        <w:shd w:val="clear" w:color="auto" w:fill="FFFFFF"/>
+        <w:spacing w:before="0" w:beforeAutospacing="0" w:after="0" w:afterAutospacing="0" w:line="384" w:lineRule="atLeast"/>
+        <w:rPr>
+          <w:rFonts w:ascii="Arial" w:hAnsi="Arial" w:cs="Arial"/>
+          <w:color w:val="1C3643"/>
+          <w:sz w:val="30"/>
+          <w:szCs w:val="30"/>
+        </w:rPr>
+      </w:pPr>
+      <w:r>
+        <w:rPr>
+          <w:rFonts w:ascii="Arial" w:hAnsi="Arial" w:cs="Arial"/>
+          <w:color w:val="1C3643"/>
+          <w:sz w:val="30"/>
+          <w:szCs w:val="30"/>
+        </w:rPr>
+        <w:t xml:space="preserve">Aquí vas a poder encontrar el repositorio que vamos a </w:t>
+      </w:r>
+      <w:proofErr w:type="spellStart"/>
+      <w:r>
+        <w:rPr>
+          <w:rFonts w:ascii="Arial" w:hAnsi="Arial" w:cs="Arial"/>
+          <w:color w:val="1C3643"/>
+          <w:sz w:val="30"/>
+          <w:szCs w:val="30"/>
+        </w:rPr>
+        <w:t>esta</w:t>
+      </w:r>
+      <w:proofErr w:type="spellEnd"/>
+      <w:r>
+        <w:rPr>
+          <w:rFonts w:ascii="Arial" w:hAnsi="Arial" w:cs="Arial"/>
+          <w:color w:val="1C3643"/>
+          <w:sz w:val="30"/>
+          <w:szCs w:val="30"/>
+        </w:rPr>
+        <w:t xml:space="preserve"> utilizando durante el curso: </w:t>
+      </w:r>
+      <w:hyperlink r:id="rId5" w:tgtFrame="_blank" w:history="1">
+        <w:r>
+          <w:rPr>
+            <w:rStyle w:val="Hipervnculo"/>
+            <w:rFonts w:ascii="Arial" w:hAnsi="Arial" w:cs="Arial"/>
+            <w:color w:val="058ECD"/>
+            <w:sz w:val="30"/>
+            <w:szCs w:val="30"/>
+          </w:rPr>
+          <w:t>https://github.com/LeonidasEsteban/responsive-design-portafolio</w:t>
+        </w:r>
+      </w:hyperlink>
+    </w:p>
+    <w:p>
+      <w:pPr>
+        <w:pStyle w:val="NormalWeb"/>
+        <w:shd w:val="clear" w:color="auto" w:fill="FFFFFF"/>
+        <w:spacing w:before="240" w:beforeAutospacing="0" w:after="240" w:afterAutospacing="0" w:line="384" w:lineRule="atLeast"/>
+        <w:rPr>
+          <w:rFonts w:ascii="Arial" w:hAnsi="Arial" w:cs="Arial"/>
+          <w:color w:val="1C3643"/>
+          <w:sz w:val="30"/>
+          <w:szCs w:val="30"/>
+        </w:rPr>
+      </w:pPr>
+      <w:r>
+        <w:rPr>
+          <w:rFonts w:ascii="Arial" w:hAnsi="Arial" w:cs="Arial"/>
+          <w:color w:val="1C3643"/>
+          <w:sz w:val="30"/>
+          <w:szCs w:val="30"/>
+        </w:rPr>
+        <w:t>Recuerda que cualquier duda, estaremos pendientes en el sistema de discusiones.</w:t>
+      </w:r>
+      <w:bookmarkStart w:id="0" w:name="_GoBack"/>
+      <w:bookmarkEnd w:id="0"/>
+    </w:p>
+    <w:p>
+      <w:pPr>
+        <w:pStyle w:val="NormalWeb"/>
+        <w:shd w:val="clear" w:color="auto" w:fill="FFFFFF"/>
+        <w:spacing w:before="240" w:beforeAutospacing="0" w:after="240" w:afterAutospacing="0" w:line="384" w:lineRule="atLeast"/>
+        <w:rPr>
+          <w:rFonts w:ascii="Arial" w:hAnsi="Arial" w:cs="Arial"/>
+          <w:color w:val="1C3643"/>
+          <w:sz w:val="30"/>
+          <w:szCs w:val="30"/>
+        </w:rPr>
+      </w:pPr>
+      <w:r>
+        <w:rPr>
+          <w:rFonts w:ascii="Arial" w:hAnsi="Arial" w:cs="Arial"/>
+          <w:color w:val="1C3643"/>
+          <w:sz w:val="30"/>
+          <w:szCs w:val="30"/>
+        </w:rPr>
+        <w:t>¡Comencemos!</w:t>
+      </w:r>
+    </w:p>
+    <w:p/>
     <w:p>
       <w:pPr>
         <w:rPr>
@@ -339,8 +470,6 @@
         </w:rPr>
         <w:t>Unidades de medida relativa:</w:t>
       </w:r>
-      <w:bookmarkStart w:id="0" w:name="_GoBack"/>
-      <w:bookmarkEnd w:id="0"/>
     </w:p>
     <w:p>
       <w:r>
@@ -482,7 +611,1854 @@
         <w:t xml:space="preserve"> de la pantalla</w:t>
       </w:r>
     </w:p>
-    <w:p/>
+    <w:p>
+      <w:pPr>
+        <w:rPr>
+          <w:rFonts w:ascii="cooper_hewittmedium" w:hAnsi="cooper_hewittmedium"/>
+          <w:b/>
+          <w:bCs/>
+          <w:color w:val="000000"/>
+          <w:spacing w:val="-2"/>
+          <w:sz w:val="36"/>
+          <w:szCs w:val="36"/>
+          <w:shd w:val="clear" w:color="auto" w:fill="FFFFFF"/>
+        </w:rPr>
+      </w:pPr>
+      <w:r>
+        <w:rPr>
+          <w:rFonts w:ascii="cooper_hewittmedium" w:hAnsi="cooper_hewittmedium"/>
+          <w:b/>
+          <w:bCs/>
+          <w:color w:val="000000"/>
+          <w:spacing w:val="-2"/>
+          <w:sz w:val="36"/>
+          <w:szCs w:val="36"/>
+          <w:shd w:val="clear" w:color="auto" w:fill="FFFFFF"/>
+        </w:rPr>
+        <w:t xml:space="preserve">Media </w:t>
+      </w:r>
+      <w:proofErr w:type="spellStart"/>
+      <w:r>
+        <w:rPr>
+          <w:rFonts w:ascii="cooper_hewittmedium" w:hAnsi="cooper_hewittmedium"/>
+          <w:b/>
+          <w:bCs/>
+          <w:color w:val="000000"/>
+          <w:spacing w:val="-2"/>
+          <w:sz w:val="36"/>
+          <w:szCs w:val="36"/>
+          <w:shd w:val="clear" w:color="auto" w:fill="FFFFFF"/>
+        </w:rPr>
+        <w:t>queries</w:t>
+      </w:r>
+      <w:proofErr w:type="spellEnd"/>
+    </w:p>
+    <w:p>
+      <w:r>
+        <w:lastRenderedPageBreak/>
+        <w:t xml:space="preserve">Para que logres los resultados que deseas en tus proyectos, es necesario cambiar ciertas propiedades para modificar el tamaño de los textos, contenidos y hojas de estilo; la manera de hacer esto es el media </w:t>
+      </w:r>
+      <w:proofErr w:type="spellStart"/>
+      <w:r>
+        <w:t>queries</w:t>
+      </w:r>
+      <w:proofErr w:type="spellEnd"/>
+      <w:r>
+        <w:t>.</w:t>
+      </w:r>
+    </w:p>
+    <w:p>
+      <w:r>
+        <w:t xml:space="preserve">El media </w:t>
+      </w:r>
+      <w:proofErr w:type="spellStart"/>
+      <w:r>
+        <w:t>queries</w:t>
+      </w:r>
+      <w:proofErr w:type="spellEnd"/>
+      <w:r>
+        <w:t xml:space="preserve"> es un módulo de </w:t>
+      </w:r>
+      <w:proofErr w:type="spellStart"/>
+      <w:r>
+        <w:t>css</w:t>
+      </w:r>
+      <w:proofErr w:type="spellEnd"/>
+      <w:r>
+        <w:t xml:space="preserve"> que hace posible al </w:t>
+      </w:r>
+      <w:proofErr w:type="spellStart"/>
+      <w:r>
+        <w:t>responsive</w:t>
+      </w:r>
+      <w:proofErr w:type="spellEnd"/>
+      <w:r>
+        <w:t xml:space="preserve"> </w:t>
+      </w:r>
+      <w:proofErr w:type="spellStart"/>
+      <w:r>
+        <w:t>design</w:t>
+      </w:r>
+      <w:proofErr w:type="spellEnd"/>
+      <w:r>
+        <w:t>, éste existe desde el 2010 y se encarga de adaptar la representación del contenido a características del dispositivo.</w:t>
+      </w:r>
+    </w:p>
+    <w:p>
+      <w:r>
+        <w:t xml:space="preserve">En esta clase conocerás cómo funciona su estructura, cómo se construye y </w:t>
+      </w:r>
+      <w:proofErr w:type="spellStart"/>
+      <w:r>
+        <w:t>adiquirirás</w:t>
+      </w:r>
+      <w:proofErr w:type="spellEnd"/>
+      <w:r>
+        <w:t xml:space="preserve"> los conocimientos necesarios para trabajar con él, desde tu editor de código.</w:t>
+      </w:r>
+    </w:p>
+    <w:p>
+      <w:pPr>
+        <w:shd w:val="clear" w:color="auto" w:fill="F0F2F5"/>
+        <w:spacing w:after="0" w:line="240" w:lineRule="auto"/>
+        <w:rPr>
+          <w:rFonts w:ascii="Arial" w:eastAsia="Times New Roman" w:hAnsi="Arial" w:cs="Arial"/>
+          <w:color w:val="1C3643"/>
+          <w:sz w:val="21"/>
+          <w:szCs w:val="21"/>
+          <w:lang w:eastAsia="es-ES"/>
+        </w:rPr>
+      </w:pPr>
+      <w:proofErr w:type="gramStart"/>
+      <w:r>
+        <w:rPr>
+          <w:rFonts w:ascii="Arial" w:eastAsia="Times New Roman" w:hAnsi="Arial" w:cs="Arial"/>
+          <w:b/>
+          <w:bCs/>
+          <w:color w:val="1C3643"/>
+          <w:sz w:val="21"/>
+          <w:szCs w:val="21"/>
+          <w:lang w:eastAsia="es-ES"/>
+        </w:rPr>
+        <w:t>media</w:t>
+      </w:r>
+      <w:proofErr w:type="gramEnd"/>
+      <w:r>
+        <w:rPr>
+          <w:rFonts w:ascii="Arial" w:eastAsia="Times New Roman" w:hAnsi="Arial" w:cs="Arial"/>
+          <w:b/>
+          <w:bCs/>
+          <w:color w:val="1C3643"/>
+          <w:sz w:val="21"/>
+          <w:szCs w:val="21"/>
+          <w:lang w:eastAsia="es-ES"/>
+        </w:rPr>
+        <w:t xml:space="preserve"> </w:t>
+      </w:r>
+      <w:proofErr w:type="spellStart"/>
+      <w:r>
+        <w:rPr>
+          <w:rFonts w:ascii="Arial" w:eastAsia="Times New Roman" w:hAnsi="Arial" w:cs="Arial"/>
+          <w:b/>
+          <w:bCs/>
+          <w:color w:val="1C3643"/>
+          <w:sz w:val="21"/>
+          <w:szCs w:val="21"/>
+          <w:lang w:eastAsia="es-ES"/>
+        </w:rPr>
+        <w:t>Queries</w:t>
+      </w:r>
+      <w:proofErr w:type="spellEnd"/>
+    </w:p>
+    <w:p>
+      <w:pPr>
+        <w:shd w:val="clear" w:color="auto" w:fill="F0F2F5"/>
+        <w:spacing w:before="240" w:after="240" w:line="240" w:lineRule="auto"/>
+        <w:rPr>
+          <w:rFonts w:ascii="Arial" w:eastAsia="Times New Roman" w:hAnsi="Arial" w:cs="Arial"/>
+          <w:color w:val="1C3643"/>
+          <w:sz w:val="21"/>
+          <w:szCs w:val="21"/>
+          <w:lang w:eastAsia="es-ES"/>
+        </w:rPr>
+      </w:pPr>
+      <w:proofErr w:type="gramStart"/>
+      <w:r>
+        <w:rPr>
+          <w:rFonts w:ascii="Arial" w:eastAsia="Times New Roman" w:hAnsi="Arial" w:cs="Arial"/>
+          <w:color w:val="1C3643"/>
+          <w:sz w:val="21"/>
+          <w:szCs w:val="21"/>
+          <w:lang w:eastAsia="es-ES"/>
+        </w:rPr>
+        <w:t>gracias</w:t>
+      </w:r>
+      <w:proofErr w:type="gramEnd"/>
+      <w:r>
+        <w:rPr>
+          <w:rFonts w:ascii="Arial" w:eastAsia="Times New Roman" w:hAnsi="Arial" w:cs="Arial"/>
+          <w:color w:val="1C3643"/>
+          <w:sz w:val="21"/>
+          <w:szCs w:val="21"/>
+          <w:lang w:eastAsia="es-ES"/>
+        </w:rPr>
+        <w:t xml:space="preserve"> a este </w:t>
+      </w:r>
+      <w:proofErr w:type="spellStart"/>
+      <w:r>
+        <w:rPr>
+          <w:rFonts w:ascii="Arial" w:eastAsia="Times New Roman" w:hAnsi="Arial" w:cs="Arial"/>
+          <w:color w:val="1C3643"/>
+          <w:sz w:val="21"/>
+          <w:szCs w:val="21"/>
+          <w:lang w:eastAsia="es-ES"/>
+        </w:rPr>
+        <w:t>modulo</w:t>
+      </w:r>
+      <w:proofErr w:type="spellEnd"/>
+      <w:r>
+        <w:rPr>
+          <w:rFonts w:ascii="Arial" w:eastAsia="Times New Roman" w:hAnsi="Arial" w:cs="Arial"/>
+          <w:color w:val="1C3643"/>
+          <w:sz w:val="21"/>
+          <w:szCs w:val="21"/>
+          <w:lang w:eastAsia="es-ES"/>
+        </w:rPr>
+        <w:t xml:space="preserve"> </w:t>
+      </w:r>
+      <w:proofErr w:type="spellStart"/>
+      <w:r>
+        <w:rPr>
+          <w:rFonts w:ascii="Arial" w:eastAsia="Times New Roman" w:hAnsi="Arial" w:cs="Arial"/>
+          <w:color w:val="1C3643"/>
+          <w:sz w:val="21"/>
+          <w:szCs w:val="21"/>
+          <w:lang w:eastAsia="es-ES"/>
+        </w:rPr>
+        <w:t>exite</w:t>
+      </w:r>
+      <w:proofErr w:type="spellEnd"/>
+      <w:r>
+        <w:rPr>
+          <w:rFonts w:ascii="Arial" w:eastAsia="Times New Roman" w:hAnsi="Arial" w:cs="Arial"/>
+          <w:color w:val="1C3643"/>
+          <w:sz w:val="21"/>
+          <w:szCs w:val="21"/>
+          <w:lang w:eastAsia="es-ES"/>
+        </w:rPr>
+        <w:t xml:space="preserve"> </w:t>
+      </w:r>
+      <w:proofErr w:type="spellStart"/>
+      <w:r>
+        <w:rPr>
+          <w:rFonts w:ascii="Arial" w:eastAsia="Times New Roman" w:hAnsi="Arial" w:cs="Arial"/>
+          <w:color w:val="1C3643"/>
+          <w:sz w:val="21"/>
+          <w:szCs w:val="21"/>
+          <w:lang w:eastAsia="es-ES"/>
+        </w:rPr>
+        <w:t>responsive</w:t>
+      </w:r>
+      <w:proofErr w:type="spellEnd"/>
+      <w:r>
+        <w:rPr>
+          <w:rFonts w:ascii="Arial" w:eastAsia="Times New Roman" w:hAnsi="Arial" w:cs="Arial"/>
+          <w:color w:val="1C3643"/>
+          <w:sz w:val="21"/>
+          <w:szCs w:val="21"/>
+          <w:lang w:eastAsia="es-ES"/>
+        </w:rPr>
+        <w:t xml:space="preserve"> </w:t>
+      </w:r>
+      <w:proofErr w:type="spellStart"/>
+      <w:r>
+        <w:rPr>
+          <w:rFonts w:ascii="Arial" w:eastAsia="Times New Roman" w:hAnsi="Arial" w:cs="Arial"/>
+          <w:color w:val="1C3643"/>
+          <w:sz w:val="21"/>
+          <w:szCs w:val="21"/>
+          <w:lang w:eastAsia="es-ES"/>
+        </w:rPr>
+        <w:t>desing</w:t>
+      </w:r>
+      <w:proofErr w:type="spellEnd"/>
+    </w:p>
+    <w:p>
+      <w:pPr>
+        <w:shd w:val="clear" w:color="auto" w:fill="F0F2F5"/>
+        <w:spacing w:before="240" w:after="240" w:line="240" w:lineRule="auto"/>
+        <w:rPr>
+          <w:rFonts w:ascii="Arial" w:eastAsia="Times New Roman" w:hAnsi="Arial" w:cs="Arial"/>
+          <w:color w:val="1C3643"/>
+          <w:sz w:val="21"/>
+          <w:szCs w:val="21"/>
+          <w:lang w:eastAsia="es-ES"/>
+        </w:rPr>
+      </w:pPr>
+      <w:proofErr w:type="spellStart"/>
+      <w:proofErr w:type="gramStart"/>
+      <w:r>
+        <w:rPr>
+          <w:rFonts w:ascii="Arial" w:eastAsia="Times New Roman" w:hAnsi="Arial" w:cs="Arial"/>
+          <w:color w:val="1C3643"/>
+          <w:sz w:val="21"/>
+          <w:szCs w:val="21"/>
+          <w:lang w:eastAsia="es-ES"/>
+        </w:rPr>
+        <w:t>mudulo</w:t>
+      </w:r>
+      <w:proofErr w:type="spellEnd"/>
+      <w:proofErr w:type="gramEnd"/>
+      <w:r>
+        <w:rPr>
+          <w:rFonts w:ascii="Arial" w:eastAsia="Times New Roman" w:hAnsi="Arial" w:cs="Arial"/>
+          <w:color w:val="1C3643"/>
+          <w:sz w:val="21"/>
+          <w:szCs w:val="21"/>
+          <w:lang w:eastAsia="es-ES"/>
+        </w:rPr>
+        <w:t xml:space="preserve"> CSS3S que permite adaptar la </w:t>
+      </w:r>
+      <w:proofErr w:type="spellStart"/>
+      <w:r>
+        <w:rPr>
+          <w:rFonts w:ascii="Arial" w:eastAsia="Times New Roman" w:hAnsi="Arial" w:cs="Arial"/>
+          <w:color w:val="1C3643"/>
+          <w:sz w:val="21"/>
+          <w:szCs w:val="21"/>
+          <w:lang w:eastAsia="es-ES"/>
+        </w:rPr>
+        <w:t>representacion</w:t>
+      </w:r>
+      <w:proofErr w:type="spellEnd"/>
+      <w:r>
+        <w:rPr>
+          <w:rFonts w:ascii="Arial" w:eastAsia="Times New Roman" w:hAnsi="Arial" w:cs="Arial"/>
+          <w:color w:val="1C3643"/>
+          <w:sz w:val="21"/>
+          <w:szCs w:val="21"/>
+          <w:lang w:eastAsia="es-ES"/>
+        </w:rPr>
+        <w:t xml:space="preserve"> del contenido a </w:t>
+      </w:r>
+      <w:proofErr w:type="spellStart"/>
+      <w:r>
+        <w:rPr>
+          <w:rFonts w:ascii="Arial" w:eastAsia="Times New Roman" w:hAnsi="Arial" w:cs="Arial"/>
+          <w:color w:val="1C3643"/>
+          <w:sz w:val="21"/>
+          <w:szCs w:val="21"/>
+          <w:lang w:eastAsia="es-ES"/>
+        </w:rPr>
+        <w:t>caracteristicas</w:t>
+      </w:r>
+      <w:proofErr w:type="spellEnd"/>
+      <w:r>
+        <w:rPr>
+          <w:rFonts w:ascii="Arial" w:eastAsia="Times New Roman" w:hAnsi="Arial" w:cs="Arial"/>
+          <w:color w:val="1C3643"/>
+          <w:sz w:val="21"/>
+          <w:szCs w:val="21"/>
+          <w:lang w:eastAsia="es-ES"/>
+        </w:rPr>
+        <w:t xml:space="preserve"> del dispositivo</w:t>
+      </w:r>
+    </w:p>
+    <w:p>
+      <w:pPr>
+        <w:shd w:val="clear" w:color="auto" w:fill="272822"/>
+        <w:tabs>
+          <w:tab w:val="left" w:pos="916"/>
+          <w:tab w:val="left" w:pos="1832"/>
+          <w:tab w:val="left" w:pos="2748"/>
+          <w:tab w:val="left" w:pos="3664"/>
+          <w:tab w:val="left" w:pos="4580"/>
+          <w:tab w:val="left" w:pos="5496"/>
+          <w:tab w:val="left" w:pos="6412"/>
+          <w:tab w:val="left" w:pos="7328"/>
+          <w:tab w:val="left" w:pos="8244"/>
+          <w:tab w:val="left" w:pos="9160"/>
+          <w:tab w:val="left" w:pos="10076"/>
+          <w:tab w:val="left" w:pos="10992"/>
+          <w:tab w:val="left" w:pos="11908"/>
+          <w:tab w:val="left" w:pos="12824"/>
+          <w:tab w:val="left" w:pos="13740"/>
+          <w:tab w:val="left" w:pos="14656"/>
+        </w:tabs>
+        <w:spacing w:after="0" w:line="240" w:lineRule="auto"/>
+        <w:rPr>
+          <w:rFonts w:ascii="Consolas" w:eastAsia="Times New Roman" w:hAnsi="Consolas" w:cs="Consolas"/>
+          <w:color w:val="DDDDDD"/>
+          <w:sz w:val="20"/>
+          <w:szCs w:val="20"/>
+          <w:lang w:eastAsia="es-ES"/>
+        </w:rPr>
+      </w:pPr>
+      <w:r>
+        <w:rPr>
+          <w:rFonts w:ascii="Consolas" w:eastAsia="Times New Roman" w:hAnsi="Consolas" w:cs="Consolas"/>
+          <w:color w:val="DDDDDD"/>
+          <w:sz w:val="20"/>
+          <w:szCs w:val="20"/>
+          <w:lang w:eastAsia="es-ES"/>
+        </w:rPr>
+        <w:t xml:space="preserve">@media </w:t>
+      </w:r>
+      <w:proofErr w:type="spellStart"/>
+      <w:r>
+        <w:rPr>
+          <w:rFonts w:ascii="Consolas" w:eastAsia="Times New Roman" w:hAnsi="Consolas" w:cs="Consolas"/>
+          <w:color w:val="DDDDDD"/>
+          <w:sz w:val="20"/>
+          <w:szCs w:val="20"/>
+          <w:lang w:eastAsia="es-ES"/>
+        </w:rPr>
+        <w:t>media</w:t>
+      </w:r>
+      <w:proofErr w:type="spellEnd"/>
+      <w:r>
+        <w:rPr>
+          <w:rFonts w:ascii="Consolas" w:eastAsia="Times New Roman" w:hAnsi="Consolas" w:cs="Consolas"/>
+          <w:color w:val="DDDDDD"/>
+          <w:sz w:val="20"/>
+          <w:szCs w:val="20"/>
+          <w:lang w:eastAsia="es-ES"/>
+        </w:rPr>
+        <w:t xml:space="preserve"> </w:t>
+      </w:r>
+      <w:proofErr w:type="spellStart"/>
+      <w:r>
+        <w:rPr>
+          <w:rFonts w:ascii="Consolas" w:eastAsia="Times New Roman" w:hAnsi="Consolas" w:cs="Consolas"/>
+          <w:b/>
+          <w:bCs/>
+          <w:color w:val="F92672"/>
+          <w:sz w:val="20"/>
+          <w:szCs w:val="20"/>
+          <w:lang w:eastAsia="es-ES"/>
+        </w:rPr>
+        <w:t>type</w:t>
+      </w:r>
+      <w:proofErr w:type="spellEnd"/>
+      <w:r>
+        <w:rPr>
+          <w:rFonts w:ascii="Consolas" w:eastAsia="Times New Roman" w:hAnsi="Consolas" w:cs="Consolas"/>
+          <w:color w:val="DDDDDD"/>
+          <w:sz w:val="20"/>
+          <w:szCs w:val="20"/>
+          <w:lang w:eastAsia="es-ES"/>
+        </w:rPr>
+        <w:t xml:space="preserve"> and (condición) { }</w:t>
+      </w:r>
+    </w:p>
+    <w:p>
+      <w:pPr>
+        <w:shd w:val="clear" w:color="auto" w:fill="F0F2F5"/>
+        <w:spacing w:before="240" w:after="240" w:line="240" w:lineRule="auto"/>
+        <w:rPr>
+          <w:rFonts w:ascii="Arial" w:eastAsia="Times New Roman" w:hAnsi="Arial" w:cs="Arial"/>
+          <w:color w:val="1C3643"/>
+          <w:sz w:val="21"/>
+          <w:szCs w:val="21"/>
+          <w:lang w:eastAsia="es-ES"/>
+        </w:rPr>
+      </w:pPr>
+      <w:proofErr w:type="gramStart"/>
+      <w:r>
+        <w:rPr>
+          <w:rFonts w:ascii="Arial" w:eastAsia="Times New Roman" w:hAnsi="Arial" w:cs="Arial"/>
+          <w:color w:val="1C3643"/>
+          <w:sz w:val="21"/>
+          <w:szCs w:val="21"/>
+          <w:lang w:eastAsia="es-ES"/>
+        </w:rPr>
+        <w:t>se</w:t>
+      </w:r>
+      <w:proofErr w:type="gramEnd"/>
+      <w:r>
+        <w:rPr>
+          <w:rFonts w:ascii="Arial" w:eastAsia="Times New Roman" w:hAnsi="Arial" w:cs="Arial"/>
+          <w:color w:val="1C3643"/>
+          <w:sz w:val="21"/>
+          <w:szCs w:val="21"/>
+          <w:lang w:eastAsia="es-ES"/>
+        </w:rPr>
+        <w:t xml:space="preserve"> compone de un media </w:t>
+      </w:r>
+      <w:proofErr w:type="spellStart"/>
+      <w:r>
+        <w:rPr>
+          <w:rFonts w:ascii="Arial" w:eastAsia="Times New Roman" w:hAnsi="Arial" w:cs="Arial"/>
+          <w:color w:val="1C3643"/>
+          <w:sz w:val="21"/>
+          <w:szCs w:val="21"/>
+          <w:lang w:eastAsia="es-ES"/>
+        </w:rPr>
+        <w:t>type</w:t>
+      </w:r>
+      <w:proofErr w:type="spellEnd"/>
+      <w:r>
+        <w:rPr>
+          <w:rFonts w:ascii="Arial" w:eastAsia="Times New Roman" w:hAnsi="Arial" w:cs="Arial"/>
+          <w:color w:val="1C3643"/>
+          <w:sz w:val="21"/>
+          <w:szCs w:val="21"/>
+          <w:lang w:eastAsia="es-ES"/>
+        </w:rPr>
+        <w:t xml:space="preserve"> y una o </w:t>
+      </w:r>
+      <w:proofErr w:type="spellStart"/>
+      <w:r>
+        <w:rPr>
+          <w:rFonts w:ascii="Arial" w:eastAsia="Times New Roman" w:hAnsi="Arial" w:cs="Arial"/>
+          <w:color w:val="1C3643"/>
+          <w:sz w:val="21"/>
+          <w:szCs w:val="21"/>
+          <w:lang w:eastAsia="es-ES"/>
+        </w:rPr>
+        <w:t>mas</w:t>
+      </w:r>
+      <w:proofErr w:type="spellEnd"/>
+      <w:r>
+        <w:rPr>
+          <w:rFonts w:ascii="Arial" w:eastAsia="Times New Roman" w:hAnsi="Arial" w:cs="Arial"/>
+          <w:color w:val="1C3643"/>
+          <w:sz w:val="21"/>
+          <w:szCs w:val="21"/>
+          <w:lang w:eastAsia="es-ES"/>
+        </w:rPr>
+        <w:t xml:space="preserve"> condiciones</w:t>
+      </w:r>
+    </w:p>
+    <w:p>
+      <w:pPr>
+        <w:shd w:val="clear" w:color="auto" w:fill="F0F2F5"/>
+        <w:spacing w:after="0" w:line="240" w:lineRule="auto"/>
+        <w:rPr>
+          <w:rFonts w:ascii="Arial" w:eastAsia="Times New Roman" w:hAnsi="Arial" w:cs="Arial"/>
+          <w:color w:val="1C3643"/>
+          <w:sz w:val="21"/>
+          <w:szCs w:val="21"/>
+          <w:lang w:val="en-US" w:eastAsia="es-ES"/>
+        </w:rPr>
+      </w:pPr>
+      <w:proofErr w:type="spellStart"/>
+      <w:proofErr w:type="gramStart"/>
+      <w:r>
+        <w:rPr>
+          <w:rFonts w:ascii="Arial" w:eastAsia="Times New Roman" w:hAnsi="Arial" w:cs="Arial"/>
+          <w:b/>
+          <w:bCs/>
+          <w:color w:val="1C3643"/>
+          <w:sz w:val="21"/>
+          <w:szCs w:val="21"/>
+          <w:lang w:val="en-US" w:eastAsia="es-ES"/>
+        </w:rPr>
+        <w:t>ejemplo</w:t>
+      </w:r>
+      <w:proofErr w:type="spellEnd"/>
+      <w:proofErr w:type="gramEnd"/>
+    </w:p>
+    <w:p>
+      <w:pPr>
+        <w:shd w:val="clear" w:color="auto" w:fill="272822"/>
+        <w:tabs>
+          <w:tab w:val="left" w:pos="916"/>
+          <w:tab w:val="left" w:pos="1832"/>
+          <w:tab w:val="left" w:pos="2748"/>
+          <w:tab w:val="left" w:pos="3664"/>
+          <w:tab w:val="left" w:pos="4580"/>
+          <w:tab w:val="left" w:pos="5496"/>
+          <w:tab w:val="left" w:pos="6412"/>
+          <w:tab w:val="left" w:pos="7328"/>
+          <w:tab w:val="left" w:pos="8244"/>
+          <w:tab w:val="left" w:pos="9160"/>
+          <w:tab w:val="left" w:pos="10076"/>
+          <w:tab w:val="left" w:pos="10992"/>
+          <w:tab w:val="left" w:pos="11908"/>
+          <w:tab w:val="left" w:pos="12824"/>
+          <w:tab w:val="left" w:pos="13740"/>
+          <w:tab w:val="left" w:pos="14656"/>
+        </w:tabs>
+        <w:spacing w:after="0" w:line="240" w:lineRule="auto"/>
+        <w:rPr>
+          <w:rFonts w:ascii="Consolas" w:eastAsia="Times New Roman" w:hAnsi="Consolas" w:cs="Consolas"/>
+          <w:color w:val="DDDDDD"/>
+          <w:sz w:val="20"/>
+          <w:szCs w:val="20"/>
+          <w:lang w:val="en-US" w:eastAsia="es-ES"/>
+        </w:rPr>
+      </w:pPr>
+      <w:r>
+        <w:rPr>
+          <w:rFonts w:ascii="Consolas" w:eastAsia="Times New Roman" w:hAnsi="Consolas" w:cs="Consolas"/>
+          <w:color w:val="DDDDDD"/>
+          <w:sz w:val="20"/>
+          <w:szCs w:val="20"/>
+          <w:lang w:val="en-US" w:eastAsia="es-ES"/>
+        </w:rPr>
+        <w:t xml:space="preserve">@media screen </w:t>
+      </w:r>
+      <w:r>
+        <w:rPr>
+          <w:rFonts w:ascii="Consolas" w:eastAsia="Times New Roman" w:hAnsi="Consolas" w:cs="Consolas"/>
+          <w:b/>
+          <w:bCs/>
+          <w:color w:val="F92672"/>
+          <w:sz w:val="20"/>
+          <w:szCs w:val="20"/>
+          <w:lang w:val="en-US" w:eastAsia="es-ES"/>
+        </w:rPr>
+        <w:t>type</w:t>
+      </w:r>
+      <w:r>
+        <w:rPr>
+          <w:rFonts w:ascii="Consolas" w:eastAsia="Times New Roman" w:hAnsi="Consolas" w:cs="Consolas"/>
+          <w:color w:val="DDDDDD"/>
+          <w:sz w:val="20"/>
+          <w:szCs w:val="20"/>
+          <w:lang w:val="en-US" w:eastAsia="es-ES"/>
+        </w:rPr>
+        <w:t xml:space="preserve"> and (max-width: 768px) { }</w:t>
+      </w:r>
+    </w:p>
+    <w:p>
+      <w:pPr>
+        <w:shd w:val="clear" w:color="auto" w:fill="F0F2F5"/>
+        <w:spacing w:before="240" w:after="240" w:line="240" w:lineRule="auto"/>
+        <w:rPr>
+          <w:rFonts w:ascii="Arial" w:eastAsia="Times New Roman" w:hAnsi="Arial" w:cs="Arial"/>
+          <w:color w:val="1C3643"/>
+          <w:sz w:val="21"/>
+          <w:szCs w:val="21"/>
+          <w:lang w:eastAsia="es-ES"/>
+        </w:rPr>
+      </w:pPr>
+      <w:proofErr w:type="gramStart"/>
+      <w:r>
+        <w:rPr>
+          <w:rFonts w:ascii="Arial" w:eastAsia="Times New Roman" w:hAnsi="Arial" w:cs="Arial"/>
+          <w:color w:val="1C3643"/>
+          <w:sz w:val="21"/>
+          <w:szCs w:val="21"/>
+          <w:lang w:eastAsia="es-ES"/>
+        </w:rPr>
+        <w:t>todas</w:t>
+      </w:r>
+      <w:proofErr w:type="gramEnd"/>
+      <w:r>
+        <w:rPr>
+          <w:rFonts w:ascii="Arial" w:eastAsia="Times New Roman" w:hAnsi="Arial" w:cs="Arial"/>
+          <w:color w:val="1C3643"/>
+          <w:sz w:val="21"/>
+          <w:szCs w:val="21"/>
+          <w:lang w:eastAsia="es-ES"/>
+        </w:rPr>
+        <w:t xml:space="preserve"> las pantallas con un ancho inferior o igual a 768px cumplen con esta </w:t>
+      </w:r>
+      <w:proofErr w:type="spellStart"/>
+      <w:r>
+        <w:rPr>
+          <w:rFonts w:ascii="Arial" w:eastAsia="Times New Roman" w:hAnsi="Arial" w:cs="Arial"/>
+          <w:color w:val="1C3643"/>
+          <w:sz w:val="21"/>
+          <w:szCs w:val="21"/>
+          <w:lang w:eastAsia="es-ES"/>
+        </w:rPr>
+        <w:t>funcion</w:t>
+      </w:r>
+      <w:proofErr w:type="spellEnd"/>
+    </w:p>
+    <w:p>
+      <w:pPr>
+        <w:shd w:val="clear" w:color="auto" w:fill="272822"/>
+        <w:tabs>
+          <w:tab w:val="left" w:pos="916"/>
+          <w:tab w:val="left" w:pos="1832"/>
+          <w:tab w:val="left" w:pos="2748"/>
+          <w:tab w:val="left" w:pos="3664"/>
+          <w:tab w:val="left" w:pos="4580"/>
+          <w:tab w:val="left" w:pos="5496"/>
+          <w:tab w:val="left" w:pos="6412"/>
+          <w:tab w:val="left" w:pos="7328"/>
+          <w:tab w:val="left" w:pos="8244"/>
+          <w:tab w:val="left" w:pos="9160"/>
+          <w:tab w:val="left" w:pos="10076"/>
+          <w:tab w:val="left" w:pos="10992"/>
+          <w:tab w:val="left" w:pos="11908"/>
+          <w:tab w:val="left" w:pos="12824"/>
+          <w:tab w:val="left" w:pos="13740"/>
+          <w:tab w:val="left" w:pos="14656"/>
+        </w:tabs>
+        <w:spacing w:after="0" w:line="240" w:lineRule="auto"/>
+        <w:rPr>
+          <w:rFonts w:ascii="Consolas" w:eastAsia="Times New Roman" w:hAnsi="Consolas" w:cs="Consolas"/>
+          <w:color w:val="DDDDDD"/>
+          <w:sz w:val="20"/>
+          <w:szCs w:val="20"/>
+          <w:lang w:val="en-US" w:eastAsia="es-ES"/>
+        </w:rPr>
+      </w:pPr>
+      <w:r>
+        <w:rPr>
+          <w:rFonts w:ascii="Consolas" w:eastAsia="Times New Roman" w:hAnsi="Consolas" w:cs="Consolas"/>
+          <w:color w:val="DDDDDD"/>
+          <w:sz w:val="20"/>
+          <w:szCs w:val="20"/>
+          <w:lang w:val="en-US" w:eastAsia="es-ES"/>
+        </w:rPr>
+        <w:t xml:space="preserve">@media screen type </w:t>
+      </w:r>
+      <w:r>
+        <w:rPr>
+          <w:rFonts w:ascii="Consolas" w:eastAsia="Times New Roman" w:hAnsi="Consolas" w:cs="Consolas"/>
+          <w:b/>
+          <w:bCs/>
+          <w:color w:val="F92672"/>
+          <w:sz w:val="20"/>
+          <w:szCs w:val="20"/>
+          <w:lang w:val="en-US" w:eastAsia="es-ES"/>
+        </w:rPr>
+        <w:t>and</w:t>
+      </w:r>
+      <w:r>
+        <w:rPr>
+          <w:rFonts w:ascii="Consolas" w:eastAsia="Times New Roman" w:hAnsi="Consolas" w:cs="Consolas"/>
+          <w:color w:val="DDDDDD"/>
+          <w:sz w:val="20"/>
+          <w:szCs w:val="20"/>
+          <w:lang w:val="en-US" w:eastAsia="es-ES"/>
+        </w:rPr>
+        <w:t xml:space="preserve"> (</w:t>
+      </w:r>
+      <w:r>
+        <w:rPr>
+          <w:rFonts w:ascii="Consolas" w:eastAsia="Times New Roman" w:hAnsi="Consolas" w:cs="Consolas"/>
+          <w:color w:val="A6E22E"/>
+          <w:sz w:val="20"/>
+          <w:szCs w:val="20"/>
+          <w:lang w:val="en-US" w:eastAsia="es-ES"/>
+        </w:rPr>
+        <w:t>max</w:t>
+      </w:r>
+      <w:r>
+        <w:rPr>
+          <w:rFonts w:ascii="Consolas" w:eastAsia="Times New Roman" w:hAnsi="Consolas" w:cs="Consolas"/>
+          <w:color w:val="DDDDDD"/>
+          <w:sz w:val="20"/>
+          <w:szCs w:val="20"/>
+          <w:lang w:val="en-US" w:eastAsia="es-ES"/>
+        </w:rPr>
+        <w:t>-</w:t>
+      </w:r>
+      <w:r>
+        <w:rPr>
+          <w:rFonts w:ascii="Consolas" w:eastAsia="Times New Roman" w:hAnsi="Consolas" w:cs="Consolas"/>
+          <w:color w:val="A6E22E"/>
+          <w:sz w:val="20"/>
+          <w:szCs w:val="20"/>
+          <w:lang w:val="en-US" w:eastAsia="es-ES"/>
+        </w:rPr>
+        <w:t>width</w:t>
+      </w:r>
+      <w:r>
+        <w:rPr>
+          <w:rFonts w:ascii="Consolas" w:eastAsia="Times New Roman" w:hAnsi="Consolas" w:cs="Consolas"/>
+          <w:color w:val="DDDDDD"/>
+          <w:sz w:val="20"/>
+          <w:szCs w:val="20"/>
+          <w:lang w:val="en-US" w:eastAsia="es-ES"/>
+        </w:rPr>
+        <w:t xml:space="preserve">: 768px) </w:t>
+      </w:r>
+      <w:r>
+        <w:rPr>
+          <w:rFonts w:ascii="Consolas" w:eastAsia="Times New Roman" w:hAnsi="Consolas" w:cs="Consolas"/>
+          <w:b/>
+          <w:bCs/>
+          <w:color w:val="F92672"/>
+          <w:sz w:val="20"/>
+          <w:szCs w:val="20"/>
+          <w:lang w:val="en-US" w:eastAsia="es-ES"/>
+        </w:rPr>
+        <w:t>and</w:t>
+      </w:r>
+      <w:r>
+        <w:rPr>
+          <w:rFonts w:ascii="Consolas" w:eastAsia="Times New Roman" w:hAnsi="Consolas" w:cs="Consolas"/>
+          <w:color w:val="DDDDDD"/>
+          <w:sz w:val="20"/>
+          <w:szCs w:val="20"/>
+          <w:lang w:val="en-US" w:eastAsia="es-ES"/>
+        </w:rPr>
+        <w:t xml:space="preserve"> (</w:t>
+      </w:r>
+      <w:r>
+        <w:rPr>
+          <w:rFonts w:ascii="Consolas" w:eastAsia="Times New Roman" w:hAnsi="Consolas" w:cs="Consolas"/>
+          <w:color w:val="A6E22E"/>
+          <w:sz w:val="20"/>
+          <w:szCs w:val="20"/>
+          <w:lang w:val="en-US" w:eastAsia="es-ES"/>
+        </w:rPr>
+        <w:t>min</w:t>
+      </w:r>
+      <w:r>
+        <w:rPr>
+          <w:rFonts w:ascii="Consolas" w:eastAsia="Times New Roman" w:hAnsi="Consolas" w:cs="Consolas"/>
+          <w:color w:val="DDDDDD"/>
+          <w:sz w:val="20"/>
+          <w:szCs w:val="20"/>
+          <w:lang w:val="en-US" w:eastAsia="es-ES"/>
+        </w:rPr>
+        <w:t>-</w:t>
+      </w:r>
+      <w:r>
+        <w:rPr>
+          <w:rFonts w:ascii="Consolas" w:eastAsia="Times New Roman" w:hAnsi="Consolas" w:cs="Consolas"/>
+          <w:color w:val="A6E22E"/>
+          <w:sz w:val="20"/>
+          <w:szCs w:val="20"/>
+          <w:lang w:val="en-US" w:eastAsia="es-ES"/>
+        </w:rPr>
+        <w:t>width</w:t>
+      </w:r>
+      <w:r>
+        <w:rPr>
+          <w:rFonts w:ascii="Consolas" w:eastAsia="Times New Roman" w:hAnsi="Consolas" w:cs="Consolas"/>
+          <w:color w:val="DDDDDD"/>
+          <w:sz w:val="20"/>
+          <w:szCs w:val="20"/>
+          <w:lang w:val="en-US" w:eastAsia="es-ES"/>
+        </w:rPr>
+        <w:t>: 480px) { }</w:t>
+      </w:r>
+    </w:p>
+    <w:p>
+      <w:pPr>
+        <w:shd w:val="clear" w:color="auto" w:fill="F0F2F5"/>
+        <w:spacing w:before="240" w:after="240" w:line="240" w:lineRule="auto"/>
+        <w:rPr>
+          <w:rFonts w:ascii="Arial" w:eastAsia="Times New Roman" w:hAnsi="Arial" w:cs="Arial"/>
+          <w:color w:val="1C3643"/>
+          <w:sz w:val="21"/>
+          <w:szCs w:val="21"/>
+          <w:lang w:eastAsia="es-ES"/>
+        </w:rPr>
+      </w:pPr>
+      <w:proofErr w:type="gramStart"/>
+      <w:r>
+        <w:rPr>
+          <w:rFonts w:ascii="Arial" w:eastAsia="Times New Roman" w:hAnsi="Arial" w:cs="Arial"/>
+          <w:color w:val="1C3643"/>
+          <w:sz w:val="21"/>
+          <w:szCs w:val="21"/>
+          <w:lang w:eastAsia="es-ES"/>
+        </w:rPr>
+        <w:t>todas</w:t>
+      </w:r>
+      <w:proofErr w:type="gramEnd"/>
+      <w:r>
+        <w:rPr>
+          <w:rFonts w:ascii="Arial" w:eastAsia="Times New Roman" w:hAnsi="Arial" w:cs="Arial"/>
+          <w:color w:val="1C3643"/>
+          <w:sz w:val="21"/>
+          <w:szCs w:val="21"/>
+          <w:lang w:eastAsia="es-ES"/>
+        </w:rPr>
+        <w:t xml:space="preserve"> las pantallas con un ancho de 480px hasta 768px cumplen con esta </w:t>
+      </w:r>
+      <w:proofErr w:type="spellStart"/>
+      <w:r>
+        <w:rPr>
+          <w:rFonts w:ascii="Arial" w:eastAsia="Times New Roman" w:hAnsi="Arial" w:cs="Arial"/>
+          <w:color w:val="1C3643"/>
+          <w:sz w:val="21"/>
+          <w:szCs w:val="21"/>
+          <w:lang w:eastAsia="es-ES"/>
+        </w:rPr>
+        <w:t>funcion</w:t>
+      </w:r>
+      <w:proofErr w:type="spellEnd"/>
+    </w:p>
+    <w:p>
+      <w:pPr>
+        <w:shd w:val="clear" w:color="auto" w:fill="F0F2F5"/>
+        <w:spacing w:before="240" w:after="240" w:line="240" w:lineRule="auto"/>
+        <w:rPr>
+          <w:rFonts w:ascii="Arial" w:eastAsia="Times New Roman" w:hAnsi="Arial" w:cs="Arial"/>
+          <w:color w:val="1C3643"/>
+          <w:sz w:val="21"/>
+          <w:szCs w:val="21"/>
+          <w:lang w:val="en-US" w:eastAsia="es-ES"/>
+        </w:rPr>
+      </w:pPr>
+      <w:r>
+        <w:rPr>
+          <w:rFonts w:ascii="Arial" w:eastAsia="Times New Roman" w:hAnsi="Arial" w:cs="Arial"/>
+          <w:color w:val="1C3643"/>
+          <w:sz w:val="21"/>
+          <w:szCs w:val="21"/>
+          <w:lang w:val="en-US" w:eastAsia="es-ES"/>
+        </w:rPr>
+        <w:t xml:space="preserve">Mobile </w:t>
+      </w:r>
+      <w:proofErr w:type="spellStart"/>
+      <w:r>
+        <w:rPr>
+          <w:rFonts w:ascii="Arial" w:eastAsia="Times New Roman" w:hAnsi="Arial" w:cs="Arial"/>
+          <w:color w:val="1C3643"/>
+          <w:sz w:val="21"/>
+          <w:szCs w:val="21"/>
+          <w:lang w:val="en-US" w:eastAsia="es-ES"/>
+        </w:rPr>
+        <w:t>Firts</w:t>
+      </w:r>
+      <w:proofErr w:type="spellEnd"/>
+    </w:p>
+    <w:p>
+      <w:pPr>
+        <w:shd w:val="clear" w:color="auto" w:fill="272822"/>
+        <w:tabs>
+          <w:tab w:val="left" w:pos="916"/>
+          <w:tab w:val="left" w:pos="1832"/>
+          <w:tab w:val="left" w:pos="2748"/>
+          <w:tab w:val="left" w:pos="3664"/>
+          <w:tab w:val="left" w:pos="4580"/>
+          <w:tab w:val="left" w:pos="5496"/>
+          <w:tab w:val="left" w:pos="6412"/>
+          <w:tab w:val="left" w:pos="7328"/>
+          <w:tab w:val="left" w:pos="8244"/>
+          <w:tab w:val="left" w:pos="9160"/>
+          <w:tab w:val="left" w:pos="10076"/>
+          <w:tab w:val="left" w:pos="10992"/>
+          <w:tab w:val="left" w:pos="11908"/>
+          <w:tab w:val="left" w:pos="12824"/>
+          <w:tab w:val="left" w:pos="13740"/>
+          <w:tab w:val="left" w:pos="14656"/>
+        </w:tabs>
+        <w:spacing w:after="0" w:line="240" w:lineRule="auto"/>
+        <w:rPr>
+          <w:rFonts w:ascii="Consolas" w:eastAsia="Times New Roman" w:hAnsi="Consolas" w:cs="Consolas"/>
+          <w:color w:val="DDDDDD"/>
+          <w:sz w:val="20"/>
+          <w:szCs w:val="20"/>
+          <w:lang w:val="en-US" w:eastAsia="es-ES"/>
+        </w:rPr>
+      </w:pPr>
+      <w:r>
+        <w:rPr>
+          <w:rFonts w:ascii="Consolas" w:eastAsia="Times New Roman" w:hAnsi="Consolas" w:cs="Consolas"/>
+          <w:color w:val="DDDDDD"/>
+          <w:sz w:val="20"/>
+          <w:szCs w:val="20"/>
+          <w:lang w:val="en-US" w:eastAsia="es-ES"/>
+        </w:rPr>
+        <w:t xml:space="preserve">@media screen </w:t>
+      </w:r>
+      <w:r>
+        <w:rPr>
+          <w:rFonts w:ascii="Consolas" w:eastAsia="Times New Roman" w:hAnsi="Consolas" w:cs="Consolas"/>
+          <w:b/>
+          <w:bCs/>
+          <w:color w:val="F92672"/>
+          <w:sz w:val="20"/>
+          <w:szCs w:val="20"/>
+          <w:lang w:val="en-US" w:eastAsia="es-ES"/>
+        </w:rPr>
+        <w:t>type</w:t>
+      </w:r>
+      <w:r>
+        <w:rPr>
+          <w:rFonts w:ascii="Consolas" w:eastAsia="Times New Roman" w:hAnsi="Consolas" w:cs="Consolas"/>
+          <w:color w:val="DDDDDD"/>
+          <w:sz w:val="20"/>
+          <w:szCs w:val="20"/>
+          <w:lang w:val="en-US" w:eastAsia="es-ES"/>
+        </w:rPr>
+        <w:t xml:space="preserve"> and (max-width: 320px) { }</w:t>
+      </w:r>
+    </w:p>
+    <w:p>
+      <w:pPr>
+        <w:shd w:val="clear" w:color="auto" w:fill="272822"/>
+        <w:tabs>
+          <w:tab w:val="left" w:pos="916"/>
+          <w:tab w:val="left" w:pos="1832"/>
+          <w:tab w:val="left" w:pos="2748"/>
+          <w:tab w:val="left" w:pos="3664"/>
+          <w:tab w:val="left" w:pos="4580"/>
+          <w:tab w:val="left" w:pos="5496"/>
+          <w:tab w:val="left" w:pos="6412"/>
+          <w:tab w:val="left" w:pos="7328"/>
+          <w:tab w:val="left" w:pos="8244"/>
+          <w:tab w:val="left" w:pos="9160"/>
+          <w:tab w:val="left" w:pos="10076"/>
+          <w:tab w:val="left" w:pos="10992"/>
+          <w:tab w:val="left" w:pos="11908"/>
+          <w:tab w:val="left" w:pos="12824"/>
+          <w:tab w:val="left" w:pos="13740"/>
+          <w:tab w:val="left" w:pos="14656"/>
+        </w:tabs>
+        <w:spacing w:after="0" w:line="240" w:lineRule="auto"/>
+        <w:rPr>
+          <w:rFonts w:ascii="Consolas" w:eastAsia="Times New Roman" w:hAnsi="Consolas" w:cs="Consolas"/>
+          <w:color w:val="DDDDDD"/>
+          <w:sz w:val="20"/>
+          <w:szCs w:val="20"/>
+          <w:lang w:val="en-US" w:eastAsia="es-ES"/>
+        </w:rPr>
+      </w:pPr>
+      <w:r>
+        <w:rPr>
+          <w:rFonts w:ascii="Consolas" w:eastAsia="Times New Roman" w:hAnsi="Consolas" w:cs="Consolas"/>
+          <w:color w:val="DDDDDD"/>
+          <w:sz w:val="20"/>
+          <w:szCs w:val="20"/>
+          <w:lang w:val="en-US" w:eastAsia="es-ES"/>
+        </w:rPr>
+        <w:t xml:space="preserve">@media screen </w:t>
+      </w:r>
+      <w:r>
+        <w:rPr>
+          <w:rFonts w:ascii="Consolas" w:eastAsia="Times New Roman" w:hAnsi="Consolas" w:cs="Consolas"/>
+          <w:b/>
+          <w:bCs/>
+          <w:color w:val="F92672"/>
+          <w:sz w:val="20"/>
+          <w:szCs w:val="20"/>
+          <w:lang w:val="en-US" w:eastAsia="es-ES"/>
+        </w:rPr>
+        <w:t>type</w:t>
+      </w:r>
+      <w:r>
+        <w:rPr>
+          <w:rFonts w:ascii="Consolas" w:eastAsia="Times New Roman" w:hAnsi="Consolas" w:cs="Consolas"/>
+          <w:color w:val="DDDDDD"/>
+          <w:sz w:val="20"/>
+          <w:szCs w:val="20"/>
+          <w:lang w:val="en-US" w:eastAsia="es-ES"/>
+        </w:rPr>
+        <w:t xml:space="preserve"> and (max-width: 480px) { }</w:t>
+      </w:r>
+    </w:p>
+    <w:p>
+      <w:pPr>
+        <w:shd w:val="clear" w:color="auto" w:fill="272822"/>
+        <w:tabs>
+          <w:tab w:val="left" w:pos="916"/>
+          <w:tab w:val="left" w:pos="1832"/>
+          <w:tab w:val="left" w:pos="2748"/>
+          <w:tab w:val="left" w:pos="3664"/>
+          <w:tab w:val="left" w:pos="4580"/>
+          <w:tab w:val="left" w:pos="5496"/>
+          <w:tab w:val="left" w:pos="6412"/>
+          <w:tab w:val="left" w:pos="7328"/>
+          <w:tab w:val="left" w:pos="8244"/>
+          <w:tab w:val="left" w:pos="9160"/>
+          <w:tab w:val="left" w:pos="10076"/>
+          <w:tab w:val="left" w:pos="10992"/>
+          <w:tab w:val="left" w:pos="11908"/>
+          <w:tab w:val="left" w:pos="12824"/>
+          <w:tab w:val="left" w:pos="13740"/>
+          <w:tab w:val="left" w:pos="14656"/>
+        </w:tabs>
+        <w:spacing w:after="0" w:line="240" w:lineRule="auto"/>
+        <w:rPr>
+          <w:rFonts w:ascii="Consolas" w:eastAsia="Times New Roman" w:hAnsi="Consolas" w:cs="Consolas"/>
+          <w:color w:val="DDDDDD"/>
+          <w:sz w:val="20"/>
+          <w:szCs w:val="20"/>
+          <w:lang w:val="en-US" w:eastAsia="es-ES"/>
+        </w:rPr>
+      </w:pPr>
+      <w:r>
+        <w:rPr>
+          <w:rFonts w:ascii="Consolas" w:eastAsia="Times New Roman" w:hAnsi="Consolas" w:cs="Consolas"/>
+          <w:color w:val="DDDDDD"/>
+          <w:sz w:val="20"/>
+          <w:szCs w:val="20"/>
+          <w:lang w:val="en-US" w:eastAsia="es-ES"/>
+        </w:rPr>
+        <w:t xml:space="preserve">@media screen </w:t>
+      </w:r>
+      <w:r>
+        <w:rPr>
+          <w:rFonts w:ascii="Consolas" w:eastAsia="Times New Roman" w:hAnsi="Consolas" w:cs="Consolas"/>
+          <w:b/>
+          <w:bCs/>
+          <w:color w:val="F92672"/>
+          <w:sz w:val="20"/>
+          <w:szCs w:val="20"/>
+          <w:lang w:val="en-US" w:eastAsia="es-ES"/>
+        </w:rPr>
+        <w:t>type</w:t>
+      </w:r>
+      <w:r>
+        <w:rPr>
+          <w:rFonts w:ascii="Consolas" w:eastAsia="Times New Roman" w:hAnsi="Consolas" w:cs="Consolas"/>
+          <w:color w:val="DDDDDD"/>
+          <w:sz w:val="20"/>
+          <w:szCs w:val="20"/>
+          <w:lang w:val="en-US" w:eastAsia="es-ES"/>
+        </w:rPr>
+        <w:t xml:space="preserve"> and (max-width: 768px) { }</w:t>
+      </w:r>
+    </w:p>
+    <w:p>
+      <w:pPr>
+        <w:shd w:val="clear" w:color="auto" w:fill="272822"/>
+        <w:tabs>
+          <w:tab w:val="left" w:pos="916"/>
+          <w:tab w:val="left" w:pos="1832"/>
+          <w:tab w:val="left" w:pos="2748"/>
+          <w:tab w:val="left" w:pos="3664"/>
+          <w:tab w:val="left" w:pos="4580"/>
+          <w:tab w:val="left" w:pos="5496"/>
+          <w:tab w:val="left" w:pos="6412"/>
+          <w:tab w:val="left" w:pos="7328"/>
+          <w:tab w:val="left" w:pos="8244"/>
+          <w:tab w:val="left" w:pos="9160"/>
+          <w:tab w:val="left" w:pos="10076"/>
+          <w:tab w:val="left" w:pos="10992"/>
+          <w:tab w:val="left" w:pos="11908"/>
+          <w:tab w:val="left" w:pos="12824"/>
+          <w:tab w:val="left" w:pos="13740"/>
+          <w:tab w:val="left" w:pos="14656"/>
+        </w:tabs>
+        <w:spacing w:after="0" w:line="240" w:lineRule="auto"/>
+        <w:rPr>
+          <w:rFonts w:ascii="Consolas" w:eastAsia="Times New Roman" w:hAnsi="Consolas" w:cs="Consolas"/>
+          <w:color w:val="DDDDDD"/>
+          <w:sz w:val="20"/>
+          <w:szCs w:val="20"/>
+          <w:lang w:val="en-US" w:eastAsia="es-ES"/>
+        </w:rPr>
+      </w:pPr>
+      <w:r>
+        <w:rPr>
+          <w:rFonts w:ascii="Consolas" w:eastAsia="Times New Roman" w:hAnsi="Consolas" w:cs="Consolas"/>
+          <w:color w:val="DDDDDD"/>
+          <w:sz w:val="20"/>
+          <w:szCs w:val="20"/>
+          <w:lang w:val="en-US" w:eastAsia="es-ES"/>
+        </w:rPr>
+        <w:t xml:space="preserve">@media screen </w:t>
+      </w:r>
+      <w:r>
+        <w:rPr>
+          <w:rFonts w:ascii="Consolas" w:eastAsia="Times New Roman" w:hAnsi="Consolas" w:cs="Consolas"/>
+          <w:b/>
+          <w:bCs/>
+          <w:color w:val="F92672"/>
+          <w:sz w:val="20"/>
+          <w:szCs w:val="20"/>
+          <w:lang w:val="en-US" w:eastAsia="es-ES"/>
+        </w:rPr>
+        <w:t>type</w:t>
+      </w:r>
+      <w:r>
+        <w:rPr>
+          <w:rFonts w:ascii="Consolas" w:eastAsia="Times New Roman" w:hAnsi="Consolas" w:cs="Consolas"/>
+          <w:color w:val="DDDDDD"/>
+          <w:sz w:val="20"/>
+          <w:szCs w:val="20"/>
+          <w:lang w:val="en-US" w:eastAsia="es-ES"/>
+        </w:rPr>
+        <w:t xml:space="preserve"> and (max-width: 1024px) { }</w:t>
+      </w:r>
+    </w:p>
+    <w:p>
+      <w:pPr>
+        <w:shd w:val="clear" w:color="auto" w:fill="F0F2F5"/>
+        <w:spacing w:before="240" w:after="240" w:line="240" w:lineRule="auto"/>
+        <w:rPr>
+          <w:rFonts w:ascii="Arial" w:eastAsia="Times New Roman" w:hAnsi="Arial" w:cs="Arial"/>
+          <w:color w:val="1C3643"/>
+          <w:sz w:val="21"/>
+          <w:szCs w:val="21"/>
+          <w:lang w:val="en-US" w:eastAsia="es-ES"/>
+        </w:rPr>
+      </w:pPr>
+      <w:proofErr w:type="spellStart"/>
+      <w:proofErr w:type="gramStart"/>
+      <w:r>
+        <w:rPr>
+          <w:rFonts w:ascii="Arial" w:eastAsia="Times New Roman" w:hAnsi="Arial" w:cs="Arial"/>
+          <w:color w:val="1C3643"/>
+          <w:sz w:val="21"/>
+          <w:szCs w:val="21"/>
+          <w:lang w:val="en-US" w:eastAsia="es-ES"/>
+        </w:rPr>
+        <w:t>usa</w:t>
+      </w:r>
+      <w:proofErr w:type="spellEnd"/>
+      <w:proofErr w:type="gramEnd"/>
+      <w:r>
+        <w:rPr>
+          <w:rFonts w:ascii="Arial" w:eastAsia="Times New Roman" w:hAnsi="Arial" w:cs="Arial"/>
+          <w:color w:val="1C3643"/>
+          <w:sz w:val="21"/>
+          <w:szCs w:val="21"/>
+          <w:lang w:val="en-US" w:eastAsia="es-ES"/>
+        </w:rPr>
+        <w:t xml:space="preserve"> min-width (min-width = </w:t>
+      </w:r>
+      <w:proofErr w:type="spellStart"/>
+      <w:r>
+        <w:rPr>
+          <w:rFonts w:ascii="Arial" w:eastAsia="Times New Roman" w:hAnsi="Arial" w:cs="Arial"/>
+          <w:color w:val="1C3643"/>
+          <w:sz w:val="21"/>
+          <w:szCs w:val="21"/>
+          <w:lang w:val="en-US" w:eastAsia="es-ES"/>
+        </w:rPr>
+        <w:t>desde</w:t>
+      </w:r>
+      <w:proofErr w:type="spellEnd"/>
+      <w:r>
+        <w:rPr>
+          <w:rFonts w:ascii="Arial" w:eastAsia="Times New Roman" w:hAnsi="Arial" w:cs="Arial"/>
+          <w:color w:val="1C3643"/>
+          <w:sz w:val="21"/>
+          <w:szCs w:val="21"/>
+          <w:lang w:val="en-US" w:eastAsia="es-ES"/>
+        </w:rPr>
+        <w:t>)</w:t>
+      </w:r>
+    </w:p>
+    <w:p>
+      <w:pPr>
+        <w:shd w:val="clear" w:color="auto" w:fill="F0F2F5"/>
+        <w:spacing w:before="240" w:after="240" w:line="240" w:lineRule="auto"/>
+        <w:rPr>
+          <w:rFonts w:ascii="Arial" w:eastAsia="Times New Roman" w:hAnsi="Arial" w:cs="Arial"/>
+          <w:color w:val="1C3643"/>
+          <w:sz w:val="21"/>
+          <w:szCs w:val="21"/>
+          <w:lang w:val="en-US" w:eastAsia="es-ES"/>
+        </w:rPr>
+      </w:pPr>
+      <w:r>
+        <w:rPr>
+          <w:rFonts w:ascii="Arial" w:eastAsia="Times New Roman" w:hAnsi="Arial" w:cs="Arial"/>
+          <w:color w:val="1C3643"/>
+          <w:sz w:val="21"/>
+          <w:szCs w:val="21"/>
+          <w:lang w:val="en-US" w:eastAsia="es-ES"/>
+        </w:rPr>
+        <w:t xml:space="preserve">Desktop </w:t>
+      </w:r>
+      <w:proofErr w:type="spellStart"/>
+      <w:r>
+        <w:rPr>
+          <w:rFonts w:ascii="Arial" w:eastAsia="Times New Roman" w:hAnsi="Arial" w:cs="Arial"/>
+          <w:color w:val="1C3643"/>
+          <w:sz w:val="21"/>
+          <w:szCs w:val="21"/>
+          <w:lang w:val="en-US" w:eastAsia="es-ES"/>
+        </w:rPr>
+        <w:t>Firts</w:t>
+      </w:r>
+      <w:proofErr w:type="spellEnd"/>
+    </w:p>
+    <w:p>
+      <w:pPr>
+        <w:shd w:val="clear" w:color="auto" w:fill="272822"/>
+        <w:tabs>
+          <w:tab w:val="left" w:pos="916"/>
+          <w:tab w:val="left" w:pos="1832"/>
+          <w:tab w:val="left" w:pos="2748"/>
+          <w:tab w:val="left" w:pos="3664"/>
+          <w:tab w:val="left" w:pos="4580"/>
+          <w:tab w:val="left" w:pos="5496"/>
+          <w:tab w:val="left" w:pos="6412"/>
+          <w:tab w:val="left" w:pos="7328"/>
+          <w:tab w:val="left" w:pos="8244"/>
+          <w:tab w:val="left" w:pos="9160"/>
+          <w:tab w:val="left" w:pos="10076"/>
+          <w:tab w:val="left" w:pos="10992"/>
+          <w:tab w:val="left" w:pos="11908"/>
+          <w:tab w:val="left" w:pos="12824"/>
+          <w:tab w:val="left" w:pos="13740"/>
+          <w:tab w:val="left" w:pos="14656"/>
+        </w:tabs>
+        <w:spacing w:after="0" w:line="240" w:lineRule="auto"/>
+        <w:rPr>
+          <w:rFonts w:ascii="Consolas" w:eastAsia="Times New Roman" w:hAnsi="Consolas" w:cs="Consolas"/>
+          <w:color w:val="DDDDDD"/>
+          <w:sz w:val="20"/>
+          <w:szCs w:val="20"/>
+          <w:lang w:val="en-US" w:eastAsia="es-ES"/>
+        </w:rPr>
+      </w:pPr>
+      <w:r>
+        <w:rPr>
+          <w:rFonts w:ascii="Consolas" w:eastAsia="Times New Roman" w:hAnsi="Consolas" w:cs="Consolas"/>
+          <w:color w:val="DDDDDD"/>
+          <w:sz w:val="20"/>
+          <w:szCs w:val="20"/>
+          <w:lang w:val="en-US" w:eastAsia="es-ES"/>
+        </w:rPr>
+        <w:t xml:space="preserve">@media screen </w:t>
+      </w:r>
+      <w:r>
+        <w:rPr>
+          <w:rFonts w:ascii="Consolas" w:eastAsia="Times New Roman" w:hAnsi="Consolas" w:cs="Consolas"/>
+          <w:b/>
+          <w:bCs/>
+          <w:color w:val="F92672"/>
+          <w:sz w:val="20"/>
+          <w:szCs w:val="20"/>
+          <w:lang w:val="en-US" w:eastAsia="es-ES"/>
+        </w:rPr>
+        <w:t>type</w:t>
+      </w:r>
+      <w:r>
+        <w:rPr>
+          <w:rFonts w:ascii="Consolas" w:eastAsia="Times New Roman" w:hAnsi="Consolas" w:cs="Consolas"/>
+          <w:color w:val="DDDDDD"/>
+          <w:sz w:val="20"/>
+          <w:szCs w:val="20"/>
+          <w:lang w:val="en-US" w:eastAsia="es-ES"/>
+        </w:rPr>
+        <w:t xml:space="preserve"> and (min-width: 1024px) { }</w:t>
+      </w:r>
+    </w:p>
+    <w:p>
+      <w:pPr>
+        <w:shd w:val="clear" w:color="auto" w:fill="272822"/>
+        <w:tabs>
+          <w:tab w:val="left" w:pos="916"/>
+          <w:tab w:val="left" w:pos="1832"/>
+          <w:tab w:val="left" w:pos="2748"/>
+          <w:tab w:val="left" w:pos="3664"/>
+          <w:tab w:val="left" w:pos="4580"/>
+          <w:tab w:val="left" w:pos="5496"/>
+          <w:tab w:val="left" w:pos="6412"/>
+          <w:tab w:val="left" w:pos="7328"/>
+          <w:tab w:val="left" w:pos="8244"/>
+          <w:tab w:val="left" w:pos="9160"/>
+          <w:tab w:val="left" w:pos="10076"/>
+          <w:tab w:val="left" w:pos="10992"/>
+          <w:tab w:val="left" w:pos="11908"/>
+          <w:tab w:val="left" w:pos="12824"/>
+          <w:tab w:val="left" w:pos="13740"/>
+          <w:tab w:val="left" w:pos="14656"/>
+        </w:tabs>
+        <w:spacing w:after="0" w:line="240" w:lineRule="auto"/>
+        <w:rPr>
+          <w:rFonts w:ascii="Consolas" w:eastAsia="Times New Roman" w:hAnsi="Consolas" w:cs="Consolas"/>
+          <w:color w:val="DDDDDD"/>
+          <w:sz w:val="20"/>
+          <w:szCs w:val="20"/>
+          <w:lang w:val="en-US" w:eastAsia="es-ES"/>
+        </w:rPr>
+      </w:pPr>
+      <w:r>
+        <w:rPr>
+          <w:rFonts w:ascii="Consolas" w:eastAsia="Times New Roman" w:hAnsi="Consolas" w:cs="Consolas"/>
+          <w:color w:val="DDDDDD"/>
+          <w:sz w:val="20"/>
+          <w:szCs w:val="20"/>
+          <w:lang w:val="en-US" w:eastAsia="es-ES"/>
+        </w:rPr>
+        <w:t xml:space="preserve">@media screen </w:t>
+      </w:r>
+      <w:r>
+        <w:rPr>
+          <w:rFonts w:ascii="Consolas" w:eastAsia="Times New Roman" w:hAnsi="Consolas" w:cs="Consolas"/>
+          <w:b/>
+          <w:bCs/>
+          <w:color w:val="F92672"/>
+          <w:sz w:val="20"/>
+          <w:szCs w:val="20"/>
+          <w:lang w:val="en-US" w:eastAsia="es-ES"/>
+        </w:rPr>
+        <w:t>type</w:t>
+      </w:r>
+      <w:r>
+        <w:rPr>
+          <w:rFonts w:ascii="Consolas" w:eastAsia="Times New Roman" w:hAnsi="Consolas" w:cs="Consolas"/>
+          <w:color w:val="DDDDDD"/>
+          <w:sz w:val="20"/>
+          <w:szCs w:val="20"/>
+          <w:lang w:val="en-US" w:eastAsia="es-ES"/>
+        </w:rPr>
+        <w:t xml:space="preserve"> and (min-width: 768px) { }</w:t>
+      </w:r>
+    </w:p>
+    <w:p>
+      <w:pPr>
+        <w:shd w:val="clear" w:color="auto" w:fill="272822"/>
+        <w:tabs>
+          <w:tab w:val="left" w:pos="916"/>
+          <w:tab w:val="left" w:pos="1832"/>
+          <w:tab w:val="left" w:pos="2748"/>
+          <w:tab w:val="left" w:pos="3664"/>
+          <w:tab w:val="left" w:pos="4580"/>
+          <w:tab w:val="left" w:pos="5496"/>
+          <w:tab w:val="left" w:pos="6412"/>
+          <w:tab w:val="left" w:pos="7328"/>
+          <w:tab w:val="left" w:pos="8244"/>
+          <w:tab w:val="left" w:pos="9160"/>
+          <w:tab w:val="left" w:pos="10076"/>
+          <w:tab w:val="left" w:pos="10992"/>
+          <w:tab w:val="left" w:pos="11908"/>
+          <w:tab w:val="left" w:pos="12824"/>
+          <w:tab w:val="left" w:pos="13740"/>
+          <w:tab w:val="left" w:pos="14656"/>
+        </w:tabs>
+        <w:spacing w:after="0" w:line="240" w:lineRule="auto"/>
+        <w:rPr>
+          <w:rFonts w:ascii="Consolas" w:eastAsia="Times New Roman" w:hAnsi="Consolas" w:cs="Consolas"/>
+          <w:color w:val="DDDDDD"/>
+          <w:sz w:val="20"/>
+          <w:szCs w:val="20"/>
+          <w:lang w:val="en-US" w:eastAsia="es-ES"/>
+        </w:rPr>
+      </w:pPr>
+      <w:r>
+        <w:rPr>
+          <w:rFonts w:ascii="Consolas" w:eastAsia="Times New Roman" w:hAnsi="Consolas" w:cs="Consolas"/>
+          <w:color w:val="DDDDDD"/>
+          <w:sz w:val="20"/>
+          <w:szCs w:val="20"/>
+          <w:lang w:val="en-US" w:eastAsia="es-ES"/>
+        </w:rPr>
+        <w:t xml:space="preserve">@media screen </w:t>
+      </w:r>
+      <w:r>
+        <w:rPr>
+          <w:rFonts w:ascii="Consolas" w:eastAsia="Times New Roman" w:hAnsi="Consolas" w:cs="Consolas"/>
+          <w:b/>
+          <w:bCs/>
+          <w:color w:val="F92672"/>
+          <w:sz w:val="20"/>
+          <w:szCs w:val="20"/>
+          <w:lang w:val="en-US" w:eastAsia="es-ES"/>
+        </w:rPr>
+        <w:t>type</w:t>
+      </w:r>
+      <w:r>
+        <w:rPr>
+          <w:rFonts w:ascii="Consolas" w:eastAsia="Times New Roman" w:hAnsi="Consolas" w:cs="Consolas"/>
+          <w:color w:val="DDDDDD"/>
+          <w:sz w:val="20"/>
+          <w:szCs w:val="20"/>
+          <w:lang w:val="en-US" w:eastAsia="es-ES"/>
+        </w:rPr>
+        <w:t xml:space="preserve"> and (min-width: 480px) { }</w:t>
+      </w:r>
+    </w:p>
+    <w:p>
+      <w:pPr>
+        <w:shd w:val="clear" w:color="auto" w:fill="272822"/>
+        <w:tabs>
+          <w:tab w:val="left" w:pos="916"/>
+          <w:tab w:val="left" w:pos="1832"/>
+          <w:tab w:val="left" w:pos="2748"/>
+          <w:tab w:val="left" w:pos="3664"/>
+          <w:tab w:val="left" w:pos="4580"/>
+          <w:tab w:val="left" w:pos="5496"/>
+          <w:tab w:val="left" w:pos="6412"/>
+          <w:tab w:val="left" w:pos="7328"/>
+          <w:tab w:val="left" w:pos="8244"/>
+          <w:tab w:val="left" w:pos="9160"/>
+          <w:tab w:val="left" w:pos="10076"/>
+          <w:tab w:val="left" w:pos="10992"/>
+          <w:tab w:val="left" w:pos="11908"/>
+          <w:tab w:val="left" w:pos="12824"/>
+          <w:tab w:val="left" w:pos="13740"/>
+          <w:tab w:val="left" w:pos="14656"/>
+        </w:tabs>
+        <w:spacing w:after="0" w:line="240" w:lineRule="auto"/>
+        <w:rPr>
+          <w:rFonts w:ascii="Consolas" w:eastAsia="Times New Roman" w:hAnsi="Consolas" w:cs="Consolas"/>
+          <w:color w:val="DDDDDD"/>
+          <w:sz w:val="20"/>
+          <w:szCs w:val="20"/>
+          <w:lang w:val="en-US" w:eastAsia="es-ES"/>
+        </w:rPr>
+      </w:pPr>
+      <w:r>
+        <w:rPr>
+          <w:rFonts w:ascii="Consolas" w:eastAsia="Times New Roman" w:hAnsi="Consolas" w:cs="Consolas"/>
+          <w:color w:val="DDDDDD"/>
+          <w:sz w:val="20"/>
+          <w:szCs w:val="20"/>
+          <w:lang w:val="en-US" w:eastAsia="es-ES"/>
+        </w:rPr>
+        <w:t xml:space="preserve">@media screen </w:t>
+      </w:r>
+      <w:r>
+        <w:rPr>
+          <w:rFonts w:ascii="Consolas" w:eastAsia="Times New Roman" w:hAnsi="Consolas" w:cs="Consolas"/>
+          <w:b/>
+          <w:bCs/>
+          <w:color w:val="F92672"/>
+          <w:sz w:val="20"/>
+          <w:szCs w:val="20"/>
+          <w:lang w:val="en-US" w:eastAsia="es-ES"/>
+        </w:rPr>
+        <w:t>type</w:t>
+      </w:r>
+      <w:r>
+        <w:rPr>
+          <w:rFonts w:ascii="Consolas" w:eastAsia="Times New Roman" w:hAnsi="Consolas" w:cs="Consolas"/>
+          <w:color w:val="DDDDDD"/>
+          <w:sz w:val="20"/>
+          <w:szCs w:val="20"/>
+          <w:lang w:val="en-US" w:eastAsia="es-ES"/>
+        </w:rPr>
+        <w:t xml:space="preserve"> and (min-width: 320px) { }</w:t>
+      </w:r>
+    </w:p>
+    <w:p>
+      <w:pPr>
+        <w:shd w:val="clear" w:color="auto" w:fill="F0F2F5"/>
+        <w:spacing w:before="240" w:after="0" w:line="240" w:lineRule="auto"/>
+        <w:rPr>
+          <w:rFonts w:ascii="Arial" w:eastAsia="Times New Roman" w:hAnsi="Arial" w:cs="Arial"/>
+          <w:color w:val="1C3643"/>
+          <w:sz w:val="21"/>
+          <w:szCs w:val="21"/>
+          <w:lang w:eastAsia="es-ES"/>
+        </w:rPr>
+      </w:pPr>
+      <w:proofErr w:type="gramStart"/>
+      <w:r>
+        <w:rPr>
+          <w:rFonts w:ascii="Arial" w:eastAsia="Times New Roman" w:hAnsi="Arial" w:cs="Arial"/>
+          <w:color w:val="1C3643"/>
+          <w:sz w:val="21"/>
+          <w:szCs w:val="21"/>
+          <w:lang w:eastAsia="es-ES"/>
+        </w:rPr>
+        <w:t>usa</w:t>
+      </w:r>
+      <w:proofErr w:type="gramEnd"/>
+      <w:r>
+        <w:rPr>
+          <w:rFonts w:ascii="Arial" w:eastAsia="Times New Roman" w:hAnsi="Arial" w:cs="Arial"/>
+          <w:color w:val="1C3643"/>
+          <w:sz w:val="21"/>
+          <w:szCs w:val="21"/>
+          <w:lang w:eastAsia="es-ES"/>
+        </w:rPr>
+        <w:t xml:space="preserve"> </w:t>
+      </w:r>
+      <w:proofErr w:type="spellStart"/>
+      <w:r>
+        <w:rPr>
+          <w:rFonts w:ascii="Arial" w:eastAsia="Times New Roman" w:hAnsi="Arial" w:cs="Arial"/>
+          <w:color w:val="1C3643"/>
+          <w:sz w:val="21"/>
+          <w:szCs w:val="21"/>
+          <w:lang w:eastAsia="es-ES"/>
+        </w:rPr>
+        <w:t>max-width</w:t>
+      </w:r>
+      <w:proofErr w:type="spellEnd"/>
+      <w:r>
+        <w:rPr>
+          <w:rFonts w:ascii="Arial" w:eastAsia="Times New Roman" w:hAnsi="Arial" w:cs="Arial"/>
+          <w:color w:val="1C3643"/>
+          <w:sz w:val="21"/>
+          <w:szCs w:val="21"/>
+          <w:lang w:eastAsia="es-ES"/>
+        </w:rPr>
+        <w:t xml:space="preserve"> (</w:t>
+      </w:r>
+      <w:proofErr w:type="spellStart"/>
+      <w:r>
+        <w:rPr>
+          <w:rFonts w:ascii="Arial" w:eastAsia="Times New Roman" w:hAnsi="Arial" w:cs="Arial"/>
+          <w:color w:val="1C3643"/>
+          <w:sz w:val="21"/>
+          <w:szCs w:val="21"/>
+          <w:lang w:eastAsia="es-ES"/>
+        </w:rPr>
+        <w:t>max-width</w:t>
+      </w:r>
+      <w:proofErr w:type="spellEnd"/>
+      <w:r>
+        <w:rPr>
+          <w:rFonts w:ascii="Arial" w:eastAsia="Times New Roman" w:hAnsi="Arial" w:cs="Arial"/>
+          <w:color w:val="1C3643"/>
+          <w:sz w:val="21"/>
+          <w:szCs w:val="21"/>
+          <w:lang w:eastAsia="es-ES"/>
+        </w:rPr>
+        <w:t xml:space="preserve"> = hasta)</w:t>
+      </w:r>
+    </w:p>
+    <w:p>
+      <w:pPr>
+        <w:spacing w:line="240" w:lineRule="auto"/>
+      </w:pPr>
+    </w:p>
+    <w:p>
+      <w:pPr>
+        <w:pStyle w:val="NormalWeb"/>
+        <w:shd w:val="clear" w:color="auto" w:fill="FFFFFF"/>
+        <w:spacing w:before="113" w:beforeAutospacing="0" w:after="113" w:afterAutospacing="0"/>
+        <w:rPr>
+          <w:rFonts w:ascii="Arial" w:hAnsi="Arial" w:cs="Arial"/>
+          <w:color w:val="273B47"/>
+        </w:rPr>
+      </w:pPr>
+      <w:r>
+        <w:rPr>
+          <w:rFonts w:ascii="cooper_hewittmedium" w:hAnsi="cooper_hewittmedium"/>
+          <w:b/>
+          <w:bCs/>
+          <w:color w:val="000000"/>
+          <w:spacing w:val="-2"/>
+          <w:sz w:val="36"/>
+          <w:szCs w:val="36"/>
+          <w:shd w:val="clear" w:color="auto" w:fill="FFFFFF"/>
+        </w:rPr>
+        <w:t xml:space="preserve">Formas de incluir media </w:t>
+      </w:r>
+      <w:proofErr w:type="spellStart"/>
+      <w:r>
+        <w:rPr>
+          <w:rFonts w:ascii="cooper_hewittmedium" w:hAnsi="cooper_hewittmedium"/>
+          <w:b/>
+          <w:bCs/>
+          <w:color w:val="000000"/>
+          <w:spacing w:val="-2"/>
+          <w:sz w:val="36"/>
+          <w:szCs w:val="36"/>
+          <w:shd w:val="clear" w:color="auto" w:fill="FFFFFF"/>
+        </w:rPr>
+        <w:t>queries</w:t>
+      </w:r>
+      <w:proofErr w:type="spellEnd"/>
+      <w:r>
+        <w:rPr>
+          <w:rFonts w:ascii="cooper_hewittmedium" w:hAnsi="cooper_hewittmedium"/>
+          <w:b/>
+          <w:bCs/>
+          <w:color w:val="000000"/>
+          <w:spacing w:val="-2"/>
+          <w:sz w:val="36"/>
+          <w:szCs w:val="36"/>
+          <w:shd w:val="clear" w:color="auto" w:fill="FFFFFF"/>
+        </w:rPr>
+        <w:t xml:space="preserve"> </w:t>
+      </w:r>
+      <w:r>
+        <w:rPr>
+          <w:rFonts w:ascii="Arial" w:hAnsi="Arial" w:cs="Arial"/>
+          <w:color w:val="273B47"/>
+        </w:rPr>
+        <w:t xml:space="preserve">En esta clase aprenderás a insertar un media </w:t>
+      </w:r>
+      <w:proofErr w:type="spellStart"/>
+      <w:r>
+        <w:rPr>
+          <w:rFonts w:ascii="Arial" w:hAnsi="Arial" w:cs="Arial"/>
+          <w:color w:val="273B47"/>
+        </w:rPr>
+        <w:t>querie</w:t>
+      </w:r>
+      <w:proofErr w:type="spellEnd"/>
+      <w:r>
+        <w:rPr>
+          <w:rFonts w:ascii="Arial" w:hAnsi="Arial" w:cs="Arial"/>
+          <w:color w:val="273B47"/>
+        </w:rPr>
+        <w:t xml:space="preserve"> en tu proyecto. Para ello, vas a trabajar sobre tu hoja de estilos, utilizando el </w:t>
+      </w:r>
+      <w:proofErr w:type="spellStart"/>
+      <w:r>
+        <w:rPr>
+          <w:rFonts w:ascii="Arial" w:hAnsi="Arial" w:cs="Arial"/>
+          <w:color w:val="273B47"/>
+        </w:rPr>
+        <w:t>tag</w:t>
+      </w:r>
+      <w:proofErr w:type="spellEnd"/>
+      <w:r>
+        <w:rPr>
+          <w:rFonts w:ascii="Arial" w:hAnsi="Arial" w:cs="Arial"/>
+          <w:color w:val="273B47"/>
+        </w:rPr>
+        <w:t xml:space="preserve"> </w:t>
+      </w:r>
+      <w:proofErr w:type="spellStart"/>
+      <w:r>
+        <w:rPr>
+          <w:rFonts w:ascii="Arial" w:hAnsi="Arial" w:cs="Arial"/>
+          <w:color w:val="273B47"/>
+        </w:rPr>
+        <w:t>style</w:t>
+      </w:r>
+      <w:proofErr w:type="spellEnd"/>
+      <w:r>
+        <w:rPr>
+          <w:rFonts w:ascii="Arial" w:hAnsi="Arial" w:cs="Arial"/>
+          <w:color w:val="273B47"/>
+        </w:rPr>
+        <w:t>.</w:t>
+      </w:r>
+    </w:p>
+    <w:p>
+      <w:pPr>
+        <w:pStyle w:val="NormalWeb"/>
+        <w:shd w:val="clear" w:color="auto" w:fill="FFFFFF"/>
+        <w:spacing w:before="113" w:beforeAutospacing="0" w:after="113" w:afterAutospacing="0"/>
+        <w:rPr>
+          <w:rFonts w:ascii="Arial" w:hAnsi="Arial" w:cs="Arial"/>
+          <w:color w:val="273B47"/>
+        </w:rPr>
+      </w:pPr>
+      <w:r>
+        <w:rPr>
+          <w:rFonts w:ascii="Arial" w:hAnsi="Arial" w:cs="Arial"/>
+          <w:color w:val="273B47"/>
+        </w:rPr>
+        <w:t>El primer paso para lograr esto será realizar una nueva hoja de estilos en tu proyecto, ésta debe contar, en primer lugar, con la etiqueta link; harás uso de la aplicación de medidas para la pantalla, bordes y colores, entre otras características.</w:t>
+      </w:r>
+    </w:p>
+    <w:p>
+      <w:pPr>
+        <w:shd w:val="clear" w:color="auto" w:fill="F0F2F5"/>
+        <w:spacing w:after="0" w:line="240" w:lineRule="auto"/>
+        <w:rPr>
+          <w:rFonts w:ascii="Arial" w:eastAsia="Times New Roman" w:hAnsi="Arial" w:cs="Arial"/>
+          <w:color w:val="1C3643"/>
+          <w:sz w:val="21"/>
+          <w:szCs w:val="21"/>
+          <w:lang w:eastAsia="es-ES"/>
+        </w:rPr>
+      </w:pPr>
+      <w:proofErr w:type="spellStart"/>
+      <w:r>
+        <w:rPr>
+          <w:rFonts w:ascii="Arial" w:eastAsia="Times New Roman" w:hAnsi="Arial" w:cs="Arial"/>
+          <w:b/>
+          <w:bCs/>
+          <w:color w:val="1C3643"/>
+          <w:sz w:val="21"/>
+          <w:szCs w:val="21"/>
+          <w:lang w:eastAsia="es-ES"/>
+        </w:rPr>
+        <w:t>Breakpoints</w:t>
+      </w:r>
+      <w:proofErr w:type="spellEnd"/>
+      <w:r>
+        <w:rPr>
+          <w:rFonts w:ascii="Arial" w:eastAsia="Times New Roman" w:hAnsi="Arial" w:cs="Arial"/>
+          <w:b/>
+          <w:bCs/>
+          <w:color w:val="1C3643"/>
+          <w:sz w:val="21"/>
+          <w:szCs w:val="21"/>
+          <w:lang w:eastAsia="es-ES"/>
+        </w:rPr>
+        <w:t xml:space="preserve"> estandarizados que debemos de tener en cuenta:</w:t>
+      </w:r>
+    </w:p>
+    <w:p>
+      <w:pPr>
+        <w:numPr>
+          <w:ilvl w:val="0"/>
+          <w:numId w:val="1"/>
+        </w:numPr>
+        <w:shd w:val="clear" w:color="auto" w:fill="F0F2F5"/>
+        <w:spacing w:before="120" w:after="0" w:line="240" w:lineRule="auto"/>
+        <w:ind w:left="0"/>
+        <w:rPr>
+          <w:rFonts w:ascii="Arial" w:eastAsia="Times New Roman" w:hAnsi="Arial" w:cs="Arial"/>
+          <w:color w:val="1C3643"/>
+          <w:sz w:val="21"/>
+          <w:szCs w:val="21"/>
+          <w:lang w:eastAsia="es-ES"/>
+        </w:rPr>
+      </w:pPr>
+      <w:r>
+        <w:rPr>
+          <w:rFonts w:ascii="Arial" w:eastAsia="Times New Roman" w:hAnsi="Arial" w:cs="Arial"/>
+          <w:color w:val="1C3643"/>
+          <w:sz w:val="21"/>
+          <w:szCs w:val="21"/>
+          <w:lang w:eastAsia="es-ES"/>
+        </w:rPr>
+        <w:t>Móviles: entre 320 y 480 píxeles.</w:t>
+      </w:r>
+    </w:p>
+    <w:p>
+      <w:pPr>
+        <w:numPr>
+          <w:ilvl w:val="0"/>
+          <w:numId w:val="1"/>
+        </w:numPr>
+        <w:shd w:val="clear" w:color="auto" w:fill="F0F2F5"/>
+        <w:spacing w:after="0" w:line="240" w:lineRule="auto"/>
+        <w:ind w:left="0"/>
+        <w:rPr>
+          <w:rFonts w:ascii="Arial" w:eastAsia="Times New Roman" w:hAnsi="Arial" w:cs="Arial"/>
+          <w:color w:val="1C3643"/>
+          <w:sz w:val="21"/>
+          <w:szCs w:val="21"/>
+          <w:lang w:eastAsia="es-ES"/>
+        </w:rPr>
+      </w:pPr>
+      <w:proofErr w:type="spellStart"/>
+      <w:r>
+        <w:rPr>
+          <w:rFonts w:ascii="Arial" w:eastAsia="Times New Roman" w:hAnsi="Arial" w:cs="Arial"/>
+          <w:color w:val="1C3643"/>
+          <w:sz w:val="21"/>
+          <w:szCs w:val="21"/>
+          <w:lang w:eastAsia="es-ES"/>
+        </w:rPr>
+        <w:lastRenderedPageBreak/>
+        <w:t>Tablets</w:t>
+      </w:r>
+      <w:proofErr w:type="spellEnd"/>
+      <w:r>
+        <w:rPr>
+          <w:rFonts w:ascii="Arial" w:eastAsia="Times New Roman" w:hAnsi="Arial" w:cs="Arial"/>
+          <w:color w:val="1C3643"/>
+          <w:sz w:val="21"/>
+          <w:szCs w:val="21"/>
+          <w:lang w:eastAsia="es-ES"/>
+        </w:rPr>
+        <w:t>: entre 768 y 1024 píxeles.</w:t>
+      </w:r>
+    </w:p>
+    <w:p>
+      <w:pPr>
+        <w:numPr>
+          <w:ilvl w:val="0"/>
+          <w:numId w:val="1"/>
+        </w:numPr>
+        <w:shd w:val="clear" w:color="auto" w:fill="F0F2F5"/>
+        <w:spacing w:after="0" w:line="240" w:lineRule="auto"/>
+        <w:ind w:left="0"/>
+        <w:rPr>
+          <w:rFonts w:ascii="Arial" w:eastAsia="Times New Roman" w:hAnsi="Arial" w:cs="Arial"/>
+          <w:color w:val="1C3643"/>
+          <w:sz w:val="21"/>
+          <w:szCs w:val="21"/>
+          <w:lang w:eastAsia="es-ES"/>
+        </w:rPr>
+      </w:pPr>
+      <w:r>
+        <w:rPr>
+          <w:rFonts w:ascii="Arial" w:eastAsia="Times New Roman" w:hAnsi="Arial" w:cs="Arial"/>
+          <w:color w:val="1C3643"/>
+          <w:sz w:val="21"/>
+          <w:szCs w:val="21"/>
+          <w:lang w:eastAsia="es-ES"/>
+        </w:rPr>
+        <w:t>Pantallas grandes: más de 1024 píxeles o más.</w:t>
+      </w:r>
+    </w:p>
     <w:p/>
     <w:sectPr>
       <w:pgSz w:w="11906" w:h="16838"/>
@@ -492,6 +2468,163 @@
     </w:sectPr>
   </w:body>
 </w:document>
+</file>
+
+<file path=word/numbering.xml><?xml version="1.0" encoding="utf-8"?>
+<w:numbering xmlns:wpc="http://schemas.microsoft.com/office/word/2010/wordprocessingCanvas" xmlns:mc="http://schemas.openxmlformats.org/markup-compatibility/2006" xmlns:o="urn:schemas-microsoft-com:office:office" xmlns:r="http://schemas.openxmlformats.org/officeDocument/2006/relationships" xmlns:m="http://schemas.openxmlformats.org/officeDocument/2006/math" xmlns:v="urn:schemas-microsoft-com:vml" xmlns:wp14="http://schemas.microsoft.com/office/word/2010/wordprocessingDrawing" xmlns:wp="http://schemas.openxmlformats.org/drawingml/2006/wordprocessingDrawing" xmlns:w10="urn:schemas-microsoft-com:office:word" xmlns:w="http://schemas.openxmlformats.org/wordprocessingml/2006/main" xmlns:w14="http://schemas.microsoft.com/office/word/2010/wordml" xmlns:w15="http://schemas.microsoft.com/office/word/2012/wordml" xmlns:wpg="http://schemas.microsoft.com/office/word/2010/wordprocessingGroup" xmlns:wpi="http://schemas.microsoft.com/office/word/2010/wordprocessingInk" xmlns:wne="http://schemas.microsoft.com/office/word/2006/wordml" xmlns:wps="http://schemas.microsoft.com/office/word/2010/wordprocessingShape" mc:Ignorable="w14 w15 wp14">
+  <w:abstractNum w:abstractNumId="0">
+    <w:nsid w:val="7B582664"/>
+    <w:multiLevelType w:val="multilevel"/>
+    <w:tmpl w:val="FAF8A142"/>
+    <w:lvl w:ilvl="0">
+      <w:start w:val="1"/>
+      <w:numFmt w:val="bullet"/>
+      <w:lvlText w:val=""/>
+      <w:lvlJc w:val="left"/>
+      <w:pPr>
+        <w:tabs>
+          <w:tab w:val="num" w:pos="720"/>
+        </w:tabs>
+        <w:ind w:left="720" w:hanging="360"/>
+      </w:pPr>
+      <w:rPr>
+        <w:rFonts w:ascii="Symbol" w:hAnsi="Symbol" w:hint="default"/>
+        <w:sz w:val="20"/>
+      </w:rPr>
+    </w:lvl>
+    <w:lvl w:ilvl="1" w:tentative="1">
+      <w:start w:val="1"/>
+      <w:numFmt w:val="bullet"/>
+      <w:lvlText w:val="o"/>
+      <w:lvlJc w:val="left"/>
+      <w:pPr>
+        <w:tabs>
+          <w:tab w:val="num" w:pos="1440"/>
+        </w:tabs>
+        <w:ind w:left="1440" w:hanging="360"/>
+      </w:pPr>
+      <w:rPr>
+        <w:rFonts w:ascii="Courier New" w:hAnsi="Courier New" w:hint="default"/>
+        <w:sz w:val="20"/>
+      </w:rPr>
+    </w:lvl>
+    <w:lvl w:ilvl="2" w:tentative="1">
+      <w:start w:val="1"/>
+      <w:numFmt w:val="bullet"/>
+      <w:lvlText w:val=""/>
+      <w:lvlJc w:val="left"/>
+      <w:pPr>
+        <w:tabs>
+          <w:tab w:val="num" w:pos="2160"/>
+        </w:tabs>
+        <w:ind w:left="2160" w:hanging="360"/>
+      </w:pPr>
+      <w:rPr>
+        <w:rFonts w:ascii="Wingdings" w:hAnsi="Wingdings" w:hint="default"/>
+        <w:sz w:val="20"/>
+      </w:rPr>
+    </w:lvl>
+    <w:lvl w:ilvl="3" w:tentative="1">
+      <w:start w:val="1"/>
+      <w:numFmt w:val="bullet"/>
+      <w:lvlText w:val=""/>
+      <w:lvlJc w:val="left"/>
+      <w:pPr>
+        <w:tabs>
+          <w:tab w:val="num" w:pos="2880"/>
+        </w:tabs>
+        <w:ind w:left="2880" w:hanging="360"/>
+      </w:pPr>
+      <w:rPr>
+        <w:rFonts w:ascii="Wingdings" w:hAnsi="Wingdings" w:hint="default"/>
+        <w:sz w:val="20"/>
+      </w:rPr>
+    </w:lvl>
+    <w:lvl w:ilvl="4" w:tentative="1">
+      <w:start w:val="1"/>
+      <w:numFmt w:val="bullet"/>
+      <w:lvlText w:val=""/>
+      <w:lvlJc w:val="left"/>
+      <w:pPr>
+        <w:tabs>
+          <w:tab w:val="num" w:pos="3600"/>
+        </w:tabs>
+        <w:ind w:left="3600" w:hanging="360"/>
+      </w:pPr>
+      <w:rPr>
+        <w:rFonts w:ascii="Wingdings" w:hAnsi="Wingdings" w:hint="default"/>
+        <w:sz w:val="20"/>
+      </w:rPr>
+    </w:lvl>
+    <w:lvl w:ilvl="5" w:tentative="1">
+      <w:start w:val="1"/>
+      <w:numFmt w:val="bullet"/>
+      <w:lvlText w:val=""/>
+      <w:lvlJc w:val="left"/>
+      <w:pPr>
+        <w:tabs>
+          <w:tab w:val="num" w:pos="4320"/>
+        </w:tabs>
+        <w:ind w:left="4320" w:hanging="360"/>
+      </w:pPr>
+      <w:rPr>
+        <w:rFonts w:ascii="Wingdings" w:hAnsi="Wingdings" w:hint="default"/>
+        <w:sz w:val="20"/>
+      </w:rPr>
+    </w:lvl>
+    <w:lvl w:ilvl="6" w:tentative="1">
+      <w:start w:val="1"/>
+      <w:numFmt w:val="bullet"/>
+      <w:lvlText w:val=""/>
+      <w:lvlJc w:val="left"/>
+      <w:pPr>
+        <w:tabs>
+          <w:tab w:val="num" w:pos="5040"/>
+        </w:tabs>
+        <w:ind w:left="5040" w:hanging="360"/>
+      </w:pPr>
+      <w:rPr>
+        <w:rFonts w:ascii="Wingdings" w:hAnsi="Wingdings" w:hint="default"/>
+        <w:sz w:val="20"/>
+      </w:rPr>
+    </w:lvl>
+    <w:lvl w:ilvl="7" w:tentative="1">
+      <w:start w:val="1"/>
+      <w:numFmt w:val="bullet"/>
+      <w:lvlText w:val=""/>
+      <w:lvlJc w:val="left"/>
+      <w:pPr>
+        <w:tabs>
+          <w:tab w:val="num" w:pos="5760"/>
+        </w:tabs>
+        <w:ind w:left="5760" w:hanging="360"/>
+      </w:pPr>
+      <w:rPr>
+        <w:rFonts w:ascii="Wingdings" w:hAnsi="Wingdings" w:hint="default"/>
+        <w:sz w:val="20"/>
+      </w:rPr>
+    </w:lvl>
+    <w:lvl w:ilvl="8" w:tentative="1">
+      <w:start w:val="1"/>
+      <w:numFmt w:val="bullet"/>
+      <w:lvlText w:val=""/>
+      <w:lvlJc w:val="left"/>
+      <w:pPr>
+        <w:tabs>
+          <w:tab w:val="num" w:pos="6480"/>
+        </w:tabs>
+        <w:ind w:left="6480" w:hanging="360"/>
+      </w:pPr>
+      <w:rPr>
+        <w:rFonts w:ascii="Wingdings" w:hAnsi="Wingdings" w:hint="default"/>
+        <w:sz w:val="20"/>
+      </w:rPr>
+    </w:lvl>
+  </w:abstractNum>
+  <w:num w:numId="1">
+    <w:abstractNumId w:val="0"/>
+  </w:num>
+</w:numbering>
 </file>
 
 <file path=word/styles.xml><?xml version="1.0" encoding="utf-8"?>
@@ -888,6 +3021,27 @@
     <w:name w:val="Normal"/>
     <w:qFormat/>
   </w:style>
+  <w:style w:type="paragraph" w:styleId="Ttulo1">
+    <w:name w:val="heading 1"/>
+    <w:basedOn w:val="Normal"/>
+    <w:link w:val="Ttulo1Car"/>
+    <w:uiPriority w:val="9"/>
+    <w:qFormat/>
+    <w:rsid w:val="00F42AB8"/>
+    <w:pPr>
+      <w:spacing w:before="100" w:beforeAutospacing="1" w:after="100" w:afterAutospacing="1" w:line="240" w:lineRule="auto"/>
+      <w:outlineLvl w:val="0"/>
+    </w:pPr>
+    <w:rPr>
+      <w:rFonts w:ascii="Times New Roman" w:eastAsia="Times New Roman" w:hAnsi="Times New Roman" w:cs="Times New Roman"/>
+      <w:b/>
+      <w:bCs/>
+      <w:kern w:val="36"/>
+      <w:sz w:val="48"/>
+      <w:szCs w:val="48"/>
+      <w:lang w:eastAsia="es-ES"/>
+    </w:rPr>
+  </w:style>
   <w:style w:type="character" w:default="1" w:styleId="Fuentedeprrafopredeter">
     <w:name w:val="Default Paragraph Font"/>
     <w:uiPriority w:val="1"/>
@@ -925,6 +3079,122 @@
       <w:rFonts w:ascii="Courier New" w:eastAsia="Times New Roman" w:hAnsi="Courier New" w:cs="Courier New"/>
       <w:sz w:val="20"/>
       <w:szCs w:val="20"/>
+    </w:rPr>
+  </w:style>
+  <w:style w:type="character" w:customStyle="1" w:styleId="hljs-keyword">
+    <w:name w:val="hljs-keyword"/>
+    <w:basedOn w:val="Fuentedeprrafopredeter"/>
+    <w:rsid w:val="00726454"/>
+  </w:style>
+  <w:style w:type="paragraph" w:styleId="NormalWeb">
+    <w:name w:val="Normal (Web)"/>
+    <w:basedOn w:val="Normal"/>
+    <w:uiPriority w:val="99"/>
+    <w:semiHidden/>
+    <w:unhideWhenUsed/>
+    <w:rsid w:val="00726454"/>
+    <w:pPr>
+      <w:spacing w:before="100" w:beforeAutospacing="1" w:after="100" w:afterAutospacing="1" w:line="240" w:lineRule="auto"/>
+    </w:pPr>
+    <w:rPr>
+      <w:rFonts w:ascii="Times New Roman" w:eastAsia="Times New Roman" w:hAnsi="Times New Roman" w:cs="Times New Roman"/>
+      <w:sz w:val="24"/>
+      <w:szCs w:val="24"/>
+      <w:lang w:eastAsia="es-ES"/>
+    </w:rPr>
+  </w:style>
+  <w:style w:type="character" w:styleId="Textoennegrita">
+    <w:name w:val="Strong"/>
+    <w:basedOn w:val="Fuentedeprrafopredeter"/>
+    <w:uiPriority w:val="22"/>
+    <w:qFormat/>
+    <w:rsid w:val="00726454"/>
+    <w:rPr>
+      <w:b/>
+      <w:bCs/>
+    </w:rPr>
+  </w:style>
+  <w:style w:type="paragraph" w:styleId="HTMLconformatoprevio">
+    <w:name w:val="HTML Preformatted"/>
+    <w:basedOn w:val="Normal"/>
+    <w:link w:val="HTMLconformatoprevioCar"/>
+    <w:uiPriority w:val="99"/>
+    <w:semiHidden/>
+    <w:unhideWhenUsed/>
+    <w:rsid w:val="00726454"/>
+    <w:pPr>
+      <w:tabs>
+        <w:tab w:val="left" w:pos="916"/>
+        <w:tab w:val="left" w:pos="1832"/>
+        <w:tab w:val="left" w:pos="2748"/>
+        <w:tab w:val="left" w:pos="3664"/>
+        <w:tab w:val="left" w:pos="4580"/>
+        <w:tab w:val="left" w:pos="5496"/>
+        <w:tab w:val="left" w:pos="6412"/>
+        <w:tab w:val="left" w:pos="7328"/>
+        <w:tab w:val="left" w:pos="8244"/>
+        <w:tab w:val="left" w:pos="9160"/>
+        <w:tab w:val="left" w:pos="10076"/>
+        <w:tab w:val="left" w:pos="10992"/>
+        <w:tab w:val="left" w:pos="11908"/>
+        <w:tab w:val="left" w:pos="12824"/>
+        <w:tab w:val="left" w:pos="13740"/>
+        <w:tab w:val="left" w:pos="14656"/>
+      </w:tabs>
+      <w:spacing w:after="0" w:line="240" w:lineRule="auto"/>
+    </w:pPr>
+    <w:rPr>
+      <w:rFonts w:ascii="Courier New" w:eastAsia="Times New Roman" w:hAnsi="Courier New" w:cs="Courier New"/>
+      <w:sz w:val="20"/>
+      <w:szCs w:val="20"/>
+      <w:lang w:eastAsia="es-ES"/>
+    </w:rPr>
+  </w:style>
+  <w:style w:type="character" w:customStyle="1" w:styleId="HTMLconformatoprevioCar">
+    <w:name w:val="HTML con formato previo Car"/>
+    <w:basedOn w:val="Fuentedeprrafopredeter"/>
+    <w:link w:val="HTMLconformatoprevio"/>
+    <w:uiPriority w:val="99"/>
+    <w:semiHidden/>
+    <w:rsid w:val="00726454"/>
+    <w:rPr>
+      <w:rFonts w:ascii="Courier New" w:eastAsia="Times New Roman" w:hAnsi="Courier New" w:cs="Courier New"/>
+      <w:sz w:val="20"/>
+      <w:szCs w:val="20"/>
+      <w:lang w:eastAsia="es-ES"/>
+    </w:rPr>
+  </w:style>
+  <w:style w:type="character" w:customStyle="1" w:styleId="hljs-builtin">
+    <w:name w:val="hljs-built_in"/>
+    <w:basedOn w:val="Fuentedeprrafopredeter"/>
+    <w:rsid w:val="00726454"/>
+  </w:style>
+  <w:style w:type="character" w:styleId="Hipervnculo">
+    <w:name w:val="Hyperlink"/>
+    <w:basedOn w:val="Fuentedeprrafopredeter"/>
+    <w:uiPriority w:val="99"/>
+    <w:semiHidden/>
+    <w:unhideWhenUsed/>
+    <w:rsid w:val="00F42AB8"/>
+    <w:rPr>
+      <w:color w:val="0000FF"/>
+      <w:u w:val="single"/>
+    </w:rPr>
+  </w:style>
+  <w:style w:type="character" w:customStyle="1" w:styleId="Ttulo1Car">
+    <w:name w:val="Título 1 Car"/>
+    <w:basedOn w:val="Fuentedeprrafopredeter"/>
+    <w:link w:val="Ttulo1"/>
+    <w:uiPriority w:val="9"/>
+    <w:rsid w:val="00F42AB8"/>
+    <w:rPr>
+      <w:rFonts w:ascii="Times New Roman" w:eastAsia="Times New Roman" w:hAnsi="Times New Roman" w:cs="Times New Roman"/>
+      <w:b/>
+      <w:bCs/>
+      <w:kern w:val="36"/>
+      <w:sz w:val="48"/>
+      <w:szCs w:val="48"/>
+      <w:lang w:eastAsia="es-ES"/>
     </w:rPr>
   </w:style>
 </w:styles>

</xml_diff>